<commit_message>
Fix Errors (forgetting things from assignment)
add corrections due to minor errors in reading the assigned min
requirements
</commit_message>
<xml_diff>
--- a/Assignments/KevinKComp2068Assignment2/KevinKanAssignment2ExternalDoc.docx
+++ b/Assignments/KevinKComp2068Assignment2/KevinKanAssignment2ExternalDoc.docx
@@ -287,8 +287,17 @@
           <w:szCs w:val="24"/>
         </w:rPr>
         <w:tab/>
-        <w:t>By Kevin Kan</w:t>
-      </w:r>
+        <w:t xml:space="preserve">By Kevin </w:t>
+      </w:r>
+      <w:proofErr w:type="spellStart"/>
+      <w:r>
+        <w:rPr>
+          <w:sz w:val="24"/>
+          <w:szCs w:val="24"/>
+        </w:rPr>
+        <w:t>Kan</w:t>
+      </w:r>
+      <w:proofErr w:type="spellEnd"/>
     </w:p>
     <w:p>
       <w:pPr>
@@ -661,8 +670,18 @@
           <w:sz w:val="24"/>
           <w:szCs w:val="24"/>
         </w:rPr>
-        <w:t>By: Kevin Kan</w:t>
-      </w:r>
+        <w:t xml:space="preserve">By: Kevin </w:t>
+      </w:r>
+      <w:proofErr w:type="spellStart"/>
+      <w:r>
+        <w:rPr>
+          <w:rFonts w:ascii="Times New Roman" w:hAnsi="Times New Roman" w:cs="Times New Roman"/>
+          <w:sz w:val="24"/>
+          <w:szCs w:val="24"/>
+        </w:rPr>
+        <w:t>Kan</w:t>
+      </w:r>
+      <w:proofErr w:type="spellEnd"/>
     </w:p>
     <w:p>
       <w:pPr>
@@ -1127,8 +1146,6 @@
         </w:rPr>
         <w:t>, an external finish and factors in the trade-in discount value</w:t>
       </w:r>
-      <w:bookmarkStart w:id="1" w:name="_GoBack"/>
-      <w:bookmarkEnd w:id="1"/>
       <w:r>
         <w:rPr>
           <w:rFonts w:ascii="Times New Roman" w:hAnsi="Times New Roman" w:cs="Times New Roman"/>
@@ -1257,6 +1274,7 @@
         </w:rPr>
         <w:t xml:space="preserve"> of the </w:t>
       </w:r>
+      <w:proofErr w:type="spellStart"/>
       <w:r>
         <w:rPr>
           <w:rFonts w:ascii="Times New Roman" w:hAnsi="Times New Roman" w:cs="Times New Roman"/>
@@ -1297,6 +1315,7 @@
         </w:rPr>
         <w:t>TextBox</w:t>
       </w:r>
+      <w:proofErr w:type="spellEnd"/>
       <w:r>
         <w:rPr>
           <w:rFonts w:ascii="Times New Roman" w:hAnsi="Times New Roman" w:cs="Times New Roman"/>
@@ -1305,6 +1324,7 @@
         </w:rPr>
         <w:t xml:space="preserve"> and </w:t>
       </w:r>
+      <w:proofErr w:type="spellStart"/>
       <w:r>
         <w:rPr>
           <w:rFonts w:ascii="Times New Roman" w:hAnsi="Times New Roman" w:cs="Times New Roman"/>
@@ -1367,7 +1387,16 @@
           <w:sz w:val="24"/>
           <w:szCs w:val="24"/>
         </w:rPr>
-        <w:t>ox.</w:t>
+        <w:t>ox</w:t>
+      </w:r>
+      <w:proofErr w:type="spellEnd"/>
+      <w:r>
+        <w:rPr>
+          <w:rFonts w:ascii="Times New Roman" w:hAnsi="Times New Roman" w:cs="Times New Roman"/>
+          <w:sz w:val="24"/>
+          <w:szCs w:val="24"/>
+        </w:rPr>
+        <w:t>.</w:t>
       </w:r>
       <w:r>
         <w:rPr>
@@ -1441,14 +1470,14 @@
           <w:color w:val="auto"/>
         </w:rPr>
       </w:pPr>
-      <w:bookmarkStart w:id="2" w:name="_Toc367639023"/>
+      <w:bookmarkStart w:id="1" w:name="_Toc367639023"/>
       <w:r>
         <w:rPr>
           <w:color w:val="auto"/>
         </w:rPr>
         <w:t>Wire Frame:</w:t>
       </w:r>
-      <w:bookmarkEnd w:id="2"/>
+      <w:bookmarkEnd w:id="1"/>
     </w:p>
     <w:p>
       <w:pPr>
@@ -1641,6 +1670,7 @@
                 <w:szCs w:val="24"/>
               </w:rPr>
             </w:pPr>
+            <w:proofErr w:type="spellStart"/>
             <w:r>
               <w:rPr>
                 <w:rFonts w:ascii="Times New Roman" w:hAnsi="Times New Roman" w:cs="Times New Roman"/>
@@ -1649,6 +1679,7 @@
               </w:rPr>
               <w:t>CSharpAutoCenterForm</w:t>
             </w:r>
+            <w:proofErr w:type="spellEnd"/>
           </w:p>
         </w:tc>
         <w:tc>
@@ -1739,6 +1770,7 @@
                 <w:szCs w:val="24"/>
               </w:rPr>
             </w:pPr>
+            <w:proofErr w:type="spellStart"/>
             <w:r>
               <w:rPr>
                 <w:rFonts w:ascii="Times New Roman" w:hAnsi="Times New Roman" w:cs="Times New Roman"/>
@@ -1747,6 +1779,7 @@
               </w:rPr>
               <w:t>StartPosition</w:t>
             </w:r>
+            <w:proofErr w:type="spellEnd"/>
           </w:p>
         </w:tc>
         <w:tc>
@@ -1765,6 +1798,7 @@
                 <w:szCs w:val="24"/>
               </w:rPr>
             </w:pPr>
+            <w:proofErr w:type="spellStart"/>
             <w:r>
               <w:rPr>
                 <w:rFonts w:ascii="Times New Roman" w:hAnsi="Times New Roman" w:cs="Times New Roman"/>
@@ -1773,6 +1807,7 @@
               </w:rPr>
               <w:t>CenterScreen</w:t>
             </w:r>
+            <w:proofErr w:type="spellEnd"/>
           </w:p>
         </w:tc>
       </w:tr>
@@ -1937,6 +1972,7 @@
                 <w:szCs w:val="24"/>
               </w:rPr>
             </w:pPr>
+            <w:proofErr w:type="spellStart"/>
             <w:r>
               <w:rPr>
                 <w:rFonts w:ascii="Times New Roman" w:hAnsi="Times New Roman" w:cs="Times New Roman"/>
@@ -1945,6 +1981,7 @@
               </w:rPr>
               <w:t>MenuStrip</w:t>
             </w:r>
+            <w:proofErr w:type="spellEnd"/>
           </w:p>
         </w:tc>
         <w:tc>
@@ -1989,6 +2026,7 @@
                 <w:szCs w:val="24"/>
               </w:rPr>
             </w:pPr>
+            <w:proofErr w:type="spellStart"/>
             <w:r>
               <w:rPr>
                 <w:rFonts w:ascii="Times New Roman" w:hAnsi="Times New Roman" w:cs="Times New Roman"/>
@@ -1997,19 +2035,21 @@
               </w:rPr>
               <w:t>FileStripMenuItem</w:t>
             </w:r>
-          </w:p>
-          <w:p>
-            <w:pPr>
-              <w:tabs>
-                <w:tab w:val="left" w:pos="8250"/>
-              </w:tabs>
-              <w:contextualSpacing/>
-              <w:rPr>
-                <w:rFonts w:ascii="Times New Roman" w:hAnsi="Times New Roman" w:cs="Times New Roman"/>
-                <w:sz w:val="24"/>
-                <w:szCs w:val="24"/>
-              </w:rPr>
-            </w:pPr>
+            <w:proofErr w:type="spellEnd"/>
+          </w:p>
+          <w:p>
+            <w:pPr>
+              <w:tabs>
+                <w:tab w:val="left" w:pos="8250"/>
+              </w:tabs>
+              <w:contextualSpacing/>
+              <w:rPr>
+                <w:rFonts w:ascii="Times New Roman" w:hAnsi="Times New Roman" w:cs="Times New Roman"/>
+                <w:sz w:val="24"/>
+                <w:szCs w:val="24"/>
+              </w:rPr>
+            </w:pPr>
+            <w:proofErr w:type="spellStart"/>
             <w:r>
               <w:rPr>
                 <w:rFonts w:ascii="Times New Roman" w:hAnsi="Times New Roman" w:cs="Times New Roman"/>
@@ -2018,19 +2058,21 @@
               </w:rPr>
               <w:t>EditStripMenuItem</w:t>
             </w:r>
-          </w:p>
-          <w:p>
-            <w:pPr>
-              <w:tabs>
-                <w:tab w:val="left" w:pos="8250"/>
-              </w:tabs>
-              <w:contextualSpacing/>
-              <w:rPr>
-                <w:rFonts w:ascii="Times New Roman" w:hAnsi="Times New Roman" w:cs="Times New Roman"/>
-                <w:sz w:val="24"/>
-                <w:szCs w:val="24"/>
-              </w:rPr>
-            </w:pPr>
+            <w:proofErr w:type="spellEnd"/>
+          </w:p>
+          <w:p>
+            <w:pPr>
+              <w:tabs>
+                <w:tab w:val="left" w:pos="8250"/>
+              </w:tabs>
+              <w:contextualSpacing/>
+              <w:rPr>
+                <w:rFonts w:ascii="Times New Roman" w:hAnsi="Times New Roman" w:cs="Times New Roman"/>
+                <w:sz w:val="24"/>
+                <w:szCs w:val="24"/>
+              </w:rPr>
+            </w:pPr>
+            <w:proofErr w:type="spellStart"/>
             <w:r>
               <w:rPr>
                 <w:rFonts w:ascii="Times New Roman" w:hAnsi="Times New Roman" w:cs="Times New Roman"/>
@@ -2039,6 +2081,7 @@
               </w:rPr>
               <w:t>HelpStripMenuItem</w:t>
             </w:r>
+            <w:proofErr w:type="spellEnd"/>
           </w:p>
         </w:tc>
       </w:tr>
@@ -2059,6 +2102,7 @@
                 <w:szCs w:val="24"/>
               </w:rPr>
             </w:pPr>
+            <w:proofErr w:type="spellStart"/>
             <w:r>
               <w:rPr>
                 <w:rFonts w:ascii="Times New Roman" w:hAnsi="Times New Roman" w:cs="Times New Roman"/>
@@ -2067,6 +2111,7 @@
               </w:rPr>
               <w:t>FileStripMenuItem</w:t>
             </w:r>
+            <w:proofErr w:type="spellEnd"/>
           </w:p>
         </w:tc>
         <w:tc>
@@ -2085,6 +2130,7 @@
                 <w:szCs w:val="24"/>
               </w:rPr>
             </w:pPr>
+            <w:proofErr w:type="spellStart"/>
             <w:r>
               <w:rPr>
                 <w:rFonts w:ascii="Times New Roman" w:hAnsi="Times New Roman" w:cs="Times New Roman"/>
@@ -2093,6 +2139,7 @@
               </w:rPr>
               <w:t>DropDownItems</w:t>
             </w:r>
+            <w:proofErr w:type="spellEnd"/>
           </w:p>
         </w:tc>
         <w:tc>
@@ -2111,6 +2158,7 @@
                 <w:szCs w:val="24"/>
               </w:rPr>
             </w:pPr>
+            <w:proofErr w:type="spellStart"/>
             <w:r>
               <w:rPr>
                 <w:rFonts w:ascii="Times New Roman" w:hAnsi="Times New Roman" w:cs="Times New Roman"/>
@@ -2119,6 +2167,7 @@
               </w:rPr>
               <w:t>ExitToolStripMenuItem</w:t>
             </w:r>
+            <w:proofErr w:type="spellEnd"/>
           </w:p>
         </w:tc>
       </w:tr>
@@ -2211,6 +2260,7 @@
                 <w:szCs w:val="24"/>
               </w:rPr>
             </w:pPr>
+            <w:proofErr w:type="spellStart"/>
             <w:r>
               <w:rPr>
                 <w:rFonts w:ascii="Times New Roman" w:hAnsi="Times New Roman" w:cs="Times New Roman"/>
@@ -2220,6 +2270,7 @@
               <w:lastRenderedPageBreak/>
               <w:t>ExitToolStripMenuItem</w:t>
             </w:r>
+            <w:proofErr w:type="spellEnd"/>
           </w:p>
         </w:tc>
         <w:tc>
@@ -2238,6 +2289,7 @@
                 <w:szCs w:val="24"/>
               </w:rPr>
             </w:pPr>
+            <w:proofErr w:type="spellStart"/>
             <w:r>
               <w:rPr>
                 <w:rFonts w:ascii="Times New Roman" w:hAnsi="Times New Roman" w:cs="Times New Roman"/>
@@ -2246,6 +2298,7 @@
               </w:rPr>
               <w:t>ShortcutKeys</w:t>
             </w:r>
+            <w:proofErr w:type="spellEnd"/>
           </w:p>
         </w:tc>
         <w:tc>
@@ -2264,6 +2317,7 @@
                 <w:szCs w:val="24"/>
               </w:rPr>
             </w:pPr>
+            <w:proofErr w:type="spellStart"/>
             <w:r>
               <w:rPr>
                 <w:rFonts w:ascii="Times New Roman" w:hAnsi="Times New Roman" w:cs="Times New Roman"/>
@@ -2272,6 +2326,7 @@
               </w:rPr>
               <w:t>ALT+Shift+X</w:t>
             </w:r>
+            <w:proofErr w:type="spellEnd"/>
           </w:p>
         </w:tc>
       </w:tr>
@@ -2336,6 +2391,7 @@
                 <w:szCs w:val="24"/>
               </w:rPr>
             </w:pPr>
+            <w:proofErr w:type="spellStart"/>
             <w:r>
               <w:rPr>
                 <w:rFonts w:ascii="Times New Roman" w:hAnsi="Times New Roman" w:cs="Times New Roman"/>
@@ -2344,6 +2400,7 @@
               </w:rPr>
               <w:t>E&amp;xit</w:t>
             </w:r>
+            <w:proofErr w:type="spellEnd"/>
           </w:p>
         </w:tc>
       </w:tr>
@@ -2364,6 +2421,7 @@
                 <w:szCs w:val="24"/>
               </w:rPr>
             </w:pPr>
+            <w:proofErr w:type="spellStart"/>
             <w:r>
               <w:rPr>
                 <w:rFonts w:ascii="Times New Roman" w:hAnsi="Times New Roman" w:cs="Times New Roman"/>
@@ -2372,6 +2430,7 @@
               </w:rPr>
               <w:t>EditStripMenuItem</w:t>
             </w:r>
+            <w:proofErr w:type="spellEnd"/>
           </w:p>
         </w:tc>
         <w:tc>
@@ -2390,6 +2449,7 @@
                 <w:szCs w:val="24"/>
               </w:rPr>
             </w:pPr>
+            <w:proofErr w:type="spellStart"/>
             <w:r>
               <w:rPr>
                 <w:rFonts w:ascii="Times New Roman" w:hAnsi="Times New Roman" w:cs="Times New Roman"/>
@@ -2398,6 +2458,7 @@
               </w:rPr>
               <w:t>DropDownItems</w:t>
             </w:r>
+            <w:proofErr w:type="spellEnd"/>
           </w:p>
         </w:tc>
         <w:tc>
@@ -2416,6 +2477,7 @@
                 <w:szCs w:val="24"/>
               </w:rPr>
             </w:pPr>
+            <w:proofErr w:type="spellStart"/>
             <w:r>
               <w:rPr>
                 <w:rFonts w:ascii="Times New Roman" w:hAnsi="Times New Roman" w:cs="Times New Roman"/>
@@ -2424,19 +2486,21 @@
               </w:rPr>
               <w:t>CalculateToolSripMenuItem</w:t>
             </w:r>
-          </w:p>
-          <w:p>
-            <w:pPr>
-              <w:tabs>
-                <w:tab w:val="left" w:pos="8250"/>
-              </w:tabs>
-              <w:contextualSpacing/>
-              <w:rPr>
-                <w:rFonts w:ascii="Times New Roman" w:hAnsi="Times New Roman" w:cs="Times New Roman"/>
-                <w:sz w:val="24"/>
-                <w:szCs w:val="24"/>
-              </w:rPr>
-            </w:pPr>
+            <w:proofErr w:type="spellEnd"/>
+          </w:p>
+          <w:p>
+            <w:pPr>
+              <w:tabs>
+                <w:tab w:val="left" w:pos="8250"/>
+              </w:tabs>
+              <w:contextualSpacing/>
+              <w:rPr>
+                <w:rFonts w:ascii="Times New Roman" w:hAnsi="Times New Roman" w:cs="Times New Roman"/>
+                <w:sz w:val="24"/>
+                <w:szCs w:val="24"/>
+              </w:rPr>
+            </w:pPr>
+            <w:proofErr w:type="spellStart"/>
             <w:r>
               <w:rPr>
                 <w:rFonts w:ascii="Times New Roman" w:hAnsi="Times New Roman" w:cs="Times New Roman"/>
@@ -2445,19 +2509,21 @@
               </w:rPr>
               <w:t>ClearToolStripMenuItem</w:t>
             </w:r>
-          </w:p>
-          <w:p>
-            <w:pPr>
-              <w:tabs>
-                <w:tab w:val="left" w:pos="8250"/>
-              </w:tabs>
-              <w:contextualSpacing/>
-              <w:rPr>
-                <w:rFonts w:ascii="Times New Roman" w:hAnsi="Times New Roman" w:cs="Times New Roman"/>
-                <w:sz w:val="24"/>
-                <w:szCs w:val="24"/>
-              </w:rPr>
-            </w:pPr>
+            <w:proofErr w:type="spellEnd"/>
+          </w:p>
+          <w:p>
+            <w:pPr>
+              <w:tabs>
+                <w:tab w:val="left" w:pos="8250"/>
+              </w:tabs>
+              <w:contextualSpacing/>
+              <w:rPr>
+                <w:rFonts w:ascii="Times New Roman" w:hAnsi="Times New Roman" w:cs="Times New Roman"/>
+                <w:sz w:val="24"/>
+                <w:szCs w:val="24"/>
+              </w:rPr>
+            </w:pPr>
+            <w:proofErr w:type="spellStart"/>
             <w:r>
               <w:rPr>
                 <w:rFonts w:ascii="Times New Roman" w:hAnsi="Times New Roman" w:cs="Times New Roman"/>
@@ -2466,19 +2532,21 @@
               </w:rPr>
               <w:t>FontToolStripMenuItem</w:t>
             </w:r>
-          </w:p>
-          <w:p>
-            <w:pPr>
-              <w:tabs>
-                <w:tab w:val="left" w:pos="8250"/>
-              </w:tabs>
-              <w:contextualSpacing/>
-              <w:rPr>
-                <w:rFonts w:ascii="Times New Roman" w:hAnsi="Times New Roman" w:cs="Times New Roman"/>
-                <w:sz w:val="24"/>
-                <w:szCs w:val="24"/>
-              </w:rPr>
-            </w:pPr>
+            <w:proofErr w:type="spellEnd"/>
+          </w:p>
+          <w:p>
+            <w:pPr>
+              <w:tabs>
+                <w:tab w:val="left" w:pos="8250"/>
+              </w:tabs>
+              <w:contextualSpacing/>
+              <w:rPr>
+                <w:rFonts w:ascii="Times New Roman" w:hAnsi="Times New Roman" w:cs="Times New Roman"/>
+                <w:sz w:val="24"/>
+                <w:szCs w:val="24"/>
+              </w:rPr>
+            </w:pPr>
+            <w:proofErr w:type="spellStart"/>
             <w:r>
               <w:rPr>
                 <w:rFonts w:ascii="Times New Roman" w:hAnsi="Times New Roman" w:cs="Times New Roman"/>
@@ -2487,6 +2555,7 @@
               </w:rPr>
               <w:t>ColourTooStripMenuItem</w:t>
             </w:r>
+            <w:proofErr w:type="spellEnd"/>
           </w:p>
         </w:tc>
       </w:tr>
@@ -2579,6 +2648,7 @@
                 <w:szCs w:val="24"/>
               </w:rPr>
             </w:pPr>
+            <w:proofErr w:type="spellStart"/>
             <w:r>
               <w:rPr>
                 <w:rFonts w:ascii="Times New Roman" w:hAnsi="Times New Roman" w:cs="Times New Roman"/>
@@ -2587,6 +2657,7 @@
               </w:rPr>
               <w:t>CalculateToolSripMenuItem</w:t>
             </w:r>
+            <w:proofErr w:type="spellEnd"/>
           </w:p>
         </w:tc>
         <w:tc>
@@ -2605,6 +2676,7 @@
                 <w:szCs w:val="24"/>
               </w:rPr>
             </w:pPr>
+            <w:proofErr w:type="spellStart"/>
             <w:r>
               <w:rPr>
                 <w:rFonts w:ascii="Times New Roman" w:hAnsi="Times New Roman" w:cs="Times New Roman"/>
@@ -2613,6 +2685,7 @@
               </w:rPr>
               <w:t>ShortcutKeys</w:t>
             </w:r>
+            <w:proofErr w:type="spellEnd"/>
           </w:p>
         </w:tc>
         <w:tc>
@@ -2631,6 +2704,7 @@
                 <w:szCs w:val="24"/>
               </w:rPr>
             </w:pPr>
+            <w:proofErr w:type="spellStart"/>
             <w:r>
               <w:rPr>
                 <w:rFonts w:ascii="Times New Roman" w:hAnsi="Times New Roman" w:cs="Times New Roman"/>
@@ -2639,6 +2713,7 @@
               </w:rPr>
               <w:t>ALT+Shift+A</w:t>
             </w:r>
+            <w:proofErr w:type="spellEnd"/>
           </w:p>
         </w:tc>
       </w:tr>
@@ -2703,6 +2778,7 @@
                 <w:szCs w:val="24"/>
               </w:rPr>
             </w:pPr>
+            <w:proofErr w:type="spellStart"/>
             <w:r>
               <w:rPr>
                 <w:rFonts w:ascii="Times New Roman" w:hAnsi="Times New Roman" w:cs="Times New Roman"/>
@@ -2711,6 +2787,7 @@
               </w:rPr>
               <w:t>C&amp;alculate</w:t>
             </w:r>
+            <w:proofErr w:type="spellEnd"/>
           </w:p>
         </w:tc>
       </w:tr>
@@ -2731,6 +2808,7 @@
                 <w:szCs w:val="24"/>
               </w:rPr>
             </w:pPr>
+            <w:proofErr w:type="spellStart"/>
             <w:r>
               <w:rPr>
                 <w:rFonts w:ascii="Times New Roman" w:hAnsi="Times New Roman" w:cs="Times New Roman"/>
@@ -2747,6 +2825,7 @@
               </w:rPr>
               <w:t>MenuItem</w:t>
             </w:r>
+            <w:proofErr w:type="spellEnd"/>
           </w:p>
         </w:tc>
         <w:tc>
@@ -2765,6 +2844,7 @@
                 <w:szCs w:val="24"/>
               </w:rPr>
             </w:pPr>
+            <w:proofErr w:type="spellStart"/>
             <w:r>
               <w:rPr>
                 <w:rFonts w:ascii="Times New Roman" w:hAnsi="Times New Roman" w:cs="Times New Roman"/>
@@ -2773,6 +2853,7 @@
               </w:rPr>
               <w:t>ShortcutKeys</w:t>
             </w:r>
+            <w:proofErr w:type="spellEnd"/>
           </w:p>
         </w:tc>
         <w:tc>
@@ -2791,6 +2872,7 @@
                 <w:szCs w:val="24"/>
               </w:rPr>
             </w:pPr>
+            <w:proofErr w:type="spellStart"/>
             <w:r>
               <w:rPr>
                 <w:rFonts w:ascii="Times New Roman" w:hAnsi="Times New Roman" w:cs="Times New Roman"/>
@@ -2799,6 +2881,7 @@
               </w:rPr>
               <w:t>ALT+Shift+C</w:t>
             </w:r>
+            <w:proofErr w:type="spellEnd"/>
           </w:p>
         </w:tc>
       </w:tr>
@@ -2891,6 +2974,7 @@
                 <w:szCs w:val="24"/>
               </w:rPr>
             </w:pPr>
+            <w:proofErr w:type="spellStart"/>
             <w:r>
               <w:rPr>
                 <w:rFonts w:ascii="Times New Roman" w:hAnsi="Times New Roman" w:cs="Times New Roman"/>
@@ -2899,6 +2983,7 @@
               </w:rPr>
               <w:t>FontToolStripMenuItem</w:t>
             </w:r>
+            <w:proofErr w:type="spellEnd"/>
           </w:p>
         </w:tc>
         <w:tc>
@@ -2917,6 +3002,7 @@
                 <w:szCs w:val="24"/>
               </w:rPr>
             </w:pPr>
+            <w:proofErr w:type="spellStart"/>
             <w:r>
               <w:rPr>
                 <w:rFonts w:ascii="Times New Roman" w:hAnsi="Times New Roman" w:cs="Times New Roman"/>
@@ -2925,6 +3011,7 @@
               </w:rPr>
               <w:t>ShortcutKeys</w:t>
             </w:r>
+            <w:proofErr w:type="spellEnd"/>
           </w:p>
         </w:tc>
         <w:tc>
@@ -2943,6 +3030,7 @@
                 <w:szCs w:val="24"/>
               </w:rPr>
             </w:pPr>
+            <w:proofErr w:type="spellStart"/>
             <w:r>
               <w:rPr>
                 <w:rFonts w:ascii="Times New Roman" w:hAnsi="Times New Roman" w:cs="Times New Roman"/>
@@ -2951,6 +3039,7 @@
               </w:rPr>
               <w:t>ALT+Shift+O</w:t>
             </w:r>
+            <w:proofErr w:type="spellEnd"/>
           </w:p>
         </w:tc>
       </w:tr>
@@ -3015,6 +3104,7 @@
                 <w:szCs w:val="24"/>
               </w:rPr>
             </w:pPr>
+            <w:proofErr w:type="spellStart"/>
             <w:r>
               <w:rPr>
                 <w:rFonts w:ascii="Times New Roman" w:hAnsi="Times New Roman" w:cs="Times New Roman"/>
@@ -3023,6 +3113,7 @@
               </w:rPr>
               <w:t>F&amp;ont</w:t>
             </w:r>
+            <w:proofErr w:type="spellEnd"/>
           </w:p>
         </w:tc>
       </w:tr>
@@ -3043,6 +3134,7 @@
                 <w:szCs w:val="24"/>
               </w:rPr>
             </w:pPr>
+            <w:proofErr w:type="spellStart"/>
             <w:r>
               <w:rPr>
                 <w:rFonts w:ascii="Times New Roman" w:hAnsi="Times New Roman" w:cs="Times New Roman"/>
@@ -3051,6 +3143,7 @@
               </w:rPr>
               <w:t>ColourTooStripMenuItem</w:t>
             </w:r>
+            <w:proofErr w:type="spellEnd"/>
           </w:p>
         </w:tc>
         <w:tc>
@@ -3069,6 +3162,7 @@
                 <w:szCs w:val="24"/>
               </w:rPr>
             </w:pPr>
+            <w:proofErr w:type="spellStart"/>
             <w:r>
               <w:rPr>
                 <w:rFonts w:ascii="Times New Roman" w:hAnsi="Times New Roman" w:cs="Times New Roman"/>
@@ -3077,6 +3171,7 @@
               </w:rPr>
               <w:t>ShortcutKeys</w:t>
             </w:r>
+            <w:proofErr w:type="spellEnd"/>
           </w:p>
         </w:tc>
         <w:tc>
@@ -3095,6 +3190,7 @@
                 <w:szCs w:val="24"/>
               </w:rPr>
             </w:pPr>
+            <w:proofErr w:type="spellStart"/>
             <w:r>
               <w:rPr>
                 <w:rFonts w:ascii="Times New Roman" w:hAnsi="Times New Roman" w:cs="Times New Roman"/>
@@ -3103,6 +3199,7 @@
               </w:rPr>
               <w:t>ALT+Shift+L</w:t>
             </w:r>
+            <w:proofErr w:type="spellEnd"/>
           </w:p>
         </w:tc>
       </w:tr>
@@ -3167,6 +3264,7 @@
                 <w:szCs w:val="24"/>
               </w:rPr>
             </w:pPr>
+            <w:proofErr w:type="spellStart"/>
             <w:r>
               <w:rPr>
                 <w:rFonts w:ascii="Times New Roman" w:hAnsi="Times New Roman" w:cs="Times New Roman"/>
@@ -3175,6 +3273,7 @@
               </w:rPr>
               <w:t>Co&amp;lour</w:t>
             </w:r>
+            <w:proofErr w:type="spellEnd"/>
           </w:p>
         </w:tc>
       </w:tr>
@@ -3195,6 +3294,7 @@
                 <w:szCs w:val="24"/>
               </w:rPr>
             </w:pPr>
+            <w:proofErr w:type="spellStart"/>
             <w:r>
               <w:rPr>
                 <w:rFonts w:ascii="Times New Roman" w:hAnsi="Times New Roman" w:cs="Times New Roman"/>
@@ -3203,6 +3303,7 @@
               </w:rPr>
               <w:t>BasePriceLabel</w:t>
             </w:r>
+            <w:proofErr w:type="spellEnd"/>
           </w:p>
         </w:tc>
         <w:tc>
@@ -3275,6 +3376,7 @@
                 <w:szCs w:val="24"/>
               </w:rPr>
             </w:pPr>
+            <w:proofErr w:type="spellStart"/>
             <w:r>
               <w:rPr>
                 <w:rFonts w:ascii="Times New Roman" w:hAnsi="Times New Roman" w:cs="Times New Roman"/>
@@ -3283,6 +3385,7 @@
               </w:rPr>
               <w:t>BasePriceTextBox</w:t>
             </w:r>
+            <w:proofErr w:type="spellEnd"/>
           </w:p>
         </w:tc>
         <w:tc>
@@ -3335,6 +3438,8 @@
               </w:rPr>
               <w:t>231, 30</w:t>
             </w:r>
+            <w:bookmarkStart w:id="2" w:name="_GoBack"/>
+            <w:bookmarkEnd w:id="2"/>
           </w:p>
         </w:tc>
       </w:tr>
@@ -3355,14 +3460,6 @@
                 <w:szCs w:val="24"/>
               </w:rPr>
             </w:pPr>
-            <w:r>
-              <w:rPr>
-                <w:rFonts w:ascii="Times New Roman" w:hAnsi="Times New Roman" w:cs="Times New Roman"/>
-                <w:sz w:val="24"/>
-                <w:szCs w:val="24"/>
-              </w:rPr>
-              <w:t>TradeInValueLabel</w:t>
-            </w:r>
           </w:p>
         </w:tc>
         <w:tc>
@@ -3413,7 +3510,7 @@
                 <w:sz w:val="24"/>
                 <w:szCs w:val="24"/>
               </w:rPr>
-              <w:t>Trade-In Allowance:</w:t>
+              <w:t>0</w:t>
             </w:r>
           </w:p>
         </w:tc>
@@ -3435,14 +3532,16 @@
                 <w:szCs w:val="24"/>
               </w:rPr>
             </w:pPr>
-            <w:r>
-              <w:rPr>
-                <w:rFonts w:ascii="Times New Roman" w:hAnsi="Times New Roman" w:cs="Times New Roman"/>
-                <w:sz w:val="24"/>
-                <w:szCs w:val="24"/>
-              </w:rPr>
-              <w:t>TradeInValueTextBox</w:t>
-            </w:r>
+            <w:proofErr w:type="spellStart"/>
+            <w:r>
+              <w:rPr>
+                <w:rFonts w:ascii="Times New Roman" w:hAnsi="Times New Roman" w:cs="Times New Roman"/>
+                <w:sz w:val="24"/>
+                <w:szCs w:val="24"/>
+              </w:rPr>
+              <w:t>TradeInValueLabel</w:t>
+            </w:r>
+            <w:proofErr w:type="spellEnd"/>
           </w:p>
         </w:tc>
         <w:tc>
@@ -3467,7 +3566,7 @@
                 <w:sz w:val="24"/>
                 <w:szCs w:val="24"/>
               </w:rPr>
-              <w:t>Size</w:t>
+              <w:t>Text</w:t>
             </w:r>
           </w:p>
         </w:tc>
@@ -3493,7 +3592,7 @@
                 <w:sz w:val="24"/>
                 <w:szCs w:val="24"/>
               </w:rPr>
-              <w:t>231, 30</w:t>
+              <w:t>Trade-In Allowance:</w:t>
             </w:r>
           </w:p>
         </w:tc>
@@ -3515,14 +3614,16 @@
                 <w:szCs w:val="24"/>
               </w:rPr>
             </w:pPr>
-            <w:r>
-              <w:rPr>
-                <w:rFonts w:ascii="Times New Roman" w:hAnsi="Times New Roman" w:cs="Times New Roman"/>
-                <w:sz w:val="24"/>
-                <w:szCs w:val="24"/>
-              </w:rPr>
-              <w:t>AdditionalItemsLabel</w:t>
-            </w:r>
+            <w:proofErr w:type="spellStart"/>
+            <w:r>
+              <w:rPr>
+                <w:rFonts w:ascii="Times New Roman" w:hAnsi="Times New Roman" w:cs="Times New Roman"/>
+                <w:sz w:val="24"/>
+                <w:szCs w:val="24"/>
+              </w:rPr>
+              <w:t>TradeInValueTextBox</w:t>
+            </w:r>
+            <w:proofErr w:type="spellEnd"/>
           </w:p>
         </w:tc>
         <w:tc>
@@ -3547,7 +3648,7 @@
                 <w:sz w:val="24"/>
                 <w:szCs w:val="24"/>
               </w:rPr>
-              <w:t>Text</w:t>
+              <w:t>Size</w:t>
             </w:r>
           </w:p>
         </w:tc>
@@ -3573,7 +3674,7 @@
                 <w:sz w:val="24"/>
                 <w:szCs w:val="24"/>
               </w:rPr>
-              <w:t>Additional Items:</w:t>
+              <w:t>231, 30</w:t>
             </w:r>
           </w:p>
         </w:tc>
@@ -3595,14 +3696,6 @@
                 <w:szCs w:val="24"/>
               </w:rPr>
             </w:pPr>
-            <w:r>
-              <w:rPr>
-                <w:rFonts w:ascii="Times New Roman" w:hAnsi="Times New Roman" w:cs="Times New Roman"/>
-                <w:sz w:val="24"/>
-                <w:szCs w:val="24"/>
-              </w:rPr>
-              <w:t>AdditionalItemsTextBox</w:t>
-            </w:r>
           </w:p>
         </w:tc>
         <w:tc>
@@ -3627,7 +3720,7 @@
                 <w:sz w:val="24"/>
                 <w:szCs w:val="24"/>
               </w:rPr>
-              <w:t>Size</w:t>
+              <w:t>Text</w:t>
             </w:r>
           </w:p>
         </w:tc>
@@ -3653,7 +3746,7 @@
                 <w:sz w:val="24"/>
                 <w:szCs w:val="24"/>
               </w:rPr>
-              <w:t>231, 30</w:t>
+              <w:t>0</w:t>
             </w:r>
           </w:p>
         </w:tc>
@@ -3675,6 +3768,16 @@
                 <w:szCs w:val="24"/>
               </w:rPr>
             </w:pPr>
+            <w:proofErr w:type="spellStart"/>
+            <w:r>
+              <w:rPr>
+                <w:rFonts w:ascii="Times New Roman" w:hAnsi="Times New Roman" w:cs="Times New Roman"/>
+                <w:sz w:val="24"/>
+                <w:szCs w:val="24"/>
+              </w:rPr>
+              <w:t>AdditionalItemsLabel</w:t>
+            </w:r>
+            <w:proofErr w:type="spellEnd"/>
           </w:p>
         </w:tc>
         <w:tc>
@@ -3699,7 +3802,7 @@
                 <w:sz w:val="24"/>
                 <w:szCs w:val="24"/>
               </w:rPr>
-              <w:t>ReadOnly</w:t>
+              <w:t>Text</w:t>
             </w:r>
           </w:p>
         </w:tc>
@@ -3725,7 +3828,7 @@
                 <w:sz w:val="24"/>
                 <w:szCs w:val="24"/>
               </w:rPr>
-              <w:t>True</w:t>
+              <w:t>Additional Items:</w:t>
             </w:r>
           </w:p>
         </w:tc>
@@ -3747,14 +3850,16 @@
                 <w:szCs w:val="24"/>
               </w:rPr>
             </w:pPr>
-            <w:r>
-              <w:rPr>
-                <w:rFonts w:ascii="Times New Roman" w:hAnsi="Times New Roman" w:cs="Times New Roman"/>
-                <w:sz w:val="24"/>
-                <w:szCs w:val="24"/>
-              </w:rPr>
-              <w:t>SubTotalLabel</w:t>
-            </w:r>
+            <w:proofErr w:type="spellStart"/>
+            <w:r>
+              <w:rPr>
+                <w:rFonts w:ascii="Times New Roman" w:hAnsi="Times New Roman" w:cs="Times New Roman"/>
+                <w:sz w:val="24"/>
+                <w:szCs w:val="24"/>
+              </w:rPr>
+              <w:t>AdditionalItemsTextBox</w:t>
+            </w:r>
+            <w:proofErr w:type="spellEnd"/>
           </w:p>
         </w:tc>
         <w:tc>
@@ -3779,7 +3884,7 @@
                 <w:sz w:val="24"/>
                 <w:szCs w:val="24"/>
               </w:rPr>
-              <w:t>Text</w:t>
+              <w:t>Size</w:t>
             </w:r>
           </w:p>
         </w:tc>
@@ -3805,7 +3910,7 @@
                 <w:sz w:val="24"/>
                 <w:szCs w:val="24"/>
               </w:rPr>
-              <w:t>Sub Total:</w:t>
+              <w:t>231, 30</w:t>
             </w:r>
           </w:p>
         </w:tc>
@@ -3827,14 +3932,6 @@
                 <w:szCs w:val="24"/>
               </w:rPr>
             </w:pPr>
-            <w:r>
-              <w:rPr>
-                <w:rFonts w:ascii="Times New Roman" w:hAnsi="Times New Roman" w:cs="Times New Roman"/>
-                <w:sz w:val="24"/>
-                <w:szCs w:val="24"/>
-              </w:rPr>
-              <w:t>SubTotalTextBox</w:t>
-            </w:r>
           </w:p>
         </w:tc>
         <w:tc>
@@ -3853,14 +3950,16 @@
                 <w:szCs w:val="24"/>
               </w:rPr>
             </w:pPr>
-            <w:r>
-              <w:rPr>
-                <w:rFonts w:ascii="Times New Roman" w:hAnsi="Times New Roman" w:cs="Times New Roman"/>
-                <w:sz w:val="24"/>
-                <w:szCs w:val="24"/>
-              </w:rPr>
-              <w:t>Size</w:t>
-            </w:r>
+            <w:proofErr w:type="spellStart"/>
+            <w:r>
+              <w:rPr>
+                <w:rFonts w:ascii="Times New Roman" w:hAnsi="Times New Roman" w:cs="Times New Roman"/>
+                <w:sz w:val="24"/>
+                <w:szCs w:val="24"/>
+              </w:rPr>
+              <w:t>ReadOnly</w:t>
+            </w:r>
+            <w:proofErr w:type="spellEnd"/>
           </w:p>
         </w:tc>
         <w:tc>
@@ -3885,7 +3984,7 @@
                 <w:sz w:val="24"/>
                 <w:szCs w:val="24"/>
               </w:rPr>
-              <w:t>231, 30</w:t>
+              <w:t>True</w:t>
             </w:r>
           </w:p>
         </w:tc>
@@ -3907,6 +4006,16 @@
                 <w:szCs w:val="24"/>
               </w:rPr>
             </w:pPr>
+            <w:proofErr w:type="spellStart"/>
+            <w:r>
+              <w:rPr>
+                <w:rFonts w:ascii="Times New Roman" w:hAnsi="Times New Roman" w:cs="Times New Roman"/>
+                <w:sz w:val="24"/>
+                <w:szCs w:val="24"/>
+              </w:rPr>
+              <w:t>SubTotalLabel</w:t>
+            </w:r>
+            <w:proofErr w:type="spellEnd"/>
           </w:p>
         </w:tc>
         <w:tc>
@@ -3931,7 +4040,7 @@
                 <w:sz w:val="24"/>
                 <w:szCs w:val="24"/>
               </w:rPr>
-              <w:t>ReadOnly</w:t>
+              <w:t>Text</w:t>
             </w:r>
           </w:p>
         </w:tc>
@@ -3957,7 +4066,7 @@
                 <w:sz w:val="24"/>
                 <w:szCs w:val="24"/>
               </w:rPr>
-              <w:t>True</w:t>
+              <w:t>Sub Total:</w:t>
             </w:r>
           </w:p>
         </w:tc>
@@ -3979,14 +4088,16 @@
                 <w:szCs w:val="24"/>
               </w:rPr>
             </w:pPr>
-            <w:r>
-              <w:rPr>
-                <w:rFonts w:ascii="Times New Roman" w:hAnsi="Times New Roman" w:cs="Times New Roman"/>
-                <w:sz w:val="24"/>
-                <w:szCs w:val="24"/>
-              </w:rPr>
-              <w:t>TaxLabel</w:t>
-            </w:r>
+            <w:proofErr w:type="spellStart"/>
+            <w:r>
+              <w:rPr>
+                <w:rFonts w:ascii="Times New Roman" w:hAnsi="Times New Roman" w:cs="Times New Roman"/>
+                <w:sz w:val="24"/>
+                <w:szCs w:val="24"/>
+              </w:rPr>
+              <w:t>SubTotalTextBox</w:t>
+            </w:r>
+            <w:proofErr w:type="spellEnd"/>
           </w:p>
         </w:tc>
         <w:tc>
@@ -4011,7 +4122,7 @@
                 <w:sz w:val="24"/>
                 <w:szCs w:val="24"/>
               </w:rPr>
-              <w:t>Text</w:t>
+              <w:t>Size</w:t>
             </w:r>
           </w:p>
         </w:tc>
@@ -4037,7 +4148,7 @@
                 <w:sz w:val="24"/>
                 <w:szCs w:val="24"/>
               </w:rPr>
-              <w:t>Tax:</w:t>
+              <w:t>231, 30</w:t>
             </w:r>
           </w:p>
         </w:tc>
@@ -4059,14 +4170,6 @@
                 <w:szCs w:val="24"/>
               </w:rPr>
             </w:pPr>
-            <w:r>
-              <w:rPr>
-                <w:rFonts w:ascii="Times New Roman" w:hAnsi="Times New Roman" w:cs="Times New Roman"/>
-                <w:sz w:val="24"/>
-                <w:szCs w:val="24"/>
-              </w:rPr>
-              <w:t>TaxTextBox</w:t>
-            </w:r>
           </w:p>
         </w:tc>
         <w:tc>
@@ -4085,14 +4188,16 @@
                 <w:szCs w:val="24"/>
               </w:rPr>
             </w:pPr>
-            <w:r>
-              <w:rPr>
-                <w:rFonts w:ascii="Times New Roman" w:hAnsi="Times New Roman" w:cs="Times New Roman"/>
-                <w:sz w:val="24"/>
-                <w:szCs w:val="24"/>
-              </w:rPr>
-              <w:t>Size</w:t>
-            </w:r>
+            <w:proofErr w:type="spellStart"/>
+            <w:r>
+              <w:rPr>
+                <w:rFonts w:ascii="Times New Roman" w:hAnsi="Times New Roman" w:cs="Times New Roman"/>
+                <w:sz w:val="24"/>
+                <w:szCs w:val="24"/>
+              </w:rPr>
+              <w:t>ReadOnly</w:t>
+            </w:r>
+            <w:proofErr w:type="spellEnd"/>
           </w:p>
         </w:tc>
         <w:tc>
@@ -4117,7 +4222,7 @@
                 <w:sz w:val="24"/>
                 <w:szCs w:val="24"/>
               </w:rPr>
-              <w:t>231, 30</w:t>
+              <w:t>True</w:t>
             </w:r>
           </w:p>
         </w:tc>
@@ -4139,6 +4244,16 @@
                 <w:szCs w:val="24"/>
               </w:rPr>
             </w:pPr>
+            <w:proofErr w:type="spellStart"/>
+            <w:r>
+              <w:rPr>
+                <w:rFonts w:ascii="Times New Roman" w:hAnsi="Times New Roman" w:cs="Times New Roman"/>
+                <w:sz w:val="24"/>
+                <w:szCs w:val="24"/>
+              </w:rPr>
+              <w:t>TaxLabel</w:t>
+            </w:r>
+            <w:proofErr w:type="spellEnd"/>
           </w:p>
         </w:tc>
         <w:tc>
@@ -4163,7 +4278,7 @@
                 <w:sz w:val="24"/>
                 <w:szCs w:val="24"/>
               </w:rPr>
-              <w:t>ReadOnly</w:t>
+              <w:t>Text</w:t>
             </w:r>
           </w:p>
         </w:tc>
@@ -4189,7 +4304,7 @@
                 <w:sz w:val="24"/>
                 <w:szCs w:val="24"/>
               </w:rPr>
-              <w:t>True</w:t>
+              <w:t>Tax:</w:t>
             </w:r>
           </w:p>
         </w:tc>
@@ -4211,14 +4326,16 @@
                 <w:szCs w:val="24"/>
               </w:rPr>
             </w:pPr>
-            <w:r>
-              <w:rPr>
-                <w:rFonts w:ascii="Times New Roman" w:hAnsi="Times New Roman" w:cs="Times New Roman"/>
-                <w:sz w:val="24"/>
-                <w:szCs w:val="24"/>
-              </w:rPr>
-              <w:t>TotalLabel</w:t>
-            </w:r>
+            <w:proofErr w:type="spellStart"/>
+            <w:r>
+              <w:rPr>
+                <w:rFonts w:ascii="Times New Roman" w:hAnsi="Times New Roman" w:cs="Times New Roman"/>
+                <w:sz w:val="24"/>
+                <w:szCs w:val="24"/>
+              </w:rPr>
+              <w:t>TaxTextBox</w:t>
+            </w:r>
+            <w:proofErr w:type="spellEnd"/>
           </w:p>
         </w:tc>
         <w:tc>
@@ -4243,7 +4360,7 @@
                 <w:sz w:val="24"/>
                 <w:szCs w:val="24"/>
               </w:rPr>
-              <w:t>Text</w:t>
+              <w:t>Size</w:t>
             </w:r>
           </w:p>
         </w:tc>
@@ -4269,7 +4386,7 @@
                 <w:sz w:val="24"/>
                 <w:szCs w:val="24"/>
               </w:rPr>
-              <w:t>Total:</w:t>
+              <w:t>231, 30</w:t>
             </w:r>
           </w:p>
         </w:tc>
@@ -4291,14 +4408,6 @@
                 <w:szCs w:val="24"/>
               </w:rPr>
             </w:pPr>
-            <w:r>
-              <w:rPr>
-                <w:rFonts w:ascii="Times New Roman" w:hAnsi="Times New Roman" w:cs="Times New Roman"/>
-                <w:sz w:val="24"/>
-                <w:szCs w:val="24"/>
-              </w:rPr>
-              <w:t>TotalTextBox</w:t>
-            </w:r>
           </w:p>
         </w:tc>
         <w:tc>
@@ -4317,14 +4426,16 @@
                 <w:szCs w:val="24"/>
               </w:rPr>
             </w:pPr>
-            <w:r>
-              <w:rPr>
-                <w:rFonts w:ascii="Times New Roman" w:hAnsi="Times New Roman" w:cs="Times New Roman"/>
-                <w:sz w:val="24"/>
-                <w:szCs w:val="24"/>
-              </w:rPr>
-              <w:t>Size</w:t>
-            </w:r>
+            <w:proofErr w:type="spellStart"/>
+            <w:r>
+              <w:rPr>
+                <w:rFonts w:ascii="Times New Roman" w:hAnsi="Times New Roman" w:cs="Times New Roman"/>
+                <w:sz w:val="24"/>
+                <w:szCs w:val="24"/>
+              </w:rPr>
+              <w:t>ReadOnly</w:t>
+            </w:r>
+            <w:proofErr w:type="spellEnd"/>
           </w:p>
         </w:tc>
         <w:tc>
@@ -4349,7 +4460,7 @@
                 <w:sz w:val="24"/>
                 <w:szCs w:val="24"/>
               </w:rPr>
-              <w:t>231, 30</w:t>
+              <w:t>True</w:t>
             </w:r>
           </w:p>
         </w:tc>
@@ -4371,6 +4482,16 @@
                 <w:szCs w:val="24"/>
               </w:rPr>
             </w:pPr>
+            <w:proofErr w:type="spellStart"/>
+            <w:r>
+              <w:rPr>
+                <w:rFonts w:ascii="Times New Roman" w:hAnsi="Times New Roman" w:cs="Times New Roman"/>
+                <w:sz w:val="24"/>
+                <w:szCs w:val="24"/>
+              </w:rPr>
+              <w:t>TotalLabel</w:t>
+            </w:r>
+            <w:proofErr w:type="spellEnd"/>
           </w:p>
         </w:tc>
         <w:tc>
@@ -4395,7 +4516,7 @@
                 <w:sz w:val="24"/>
                 <w:szCs w:val="24"/>
               </w:rPr>
-              <w:t>ReadOnly</w:t>
+              <w:t>Text</w:t>
             </w:r>
           </w:p>
         </w:tc>
@@ -4421,7 +4542,7 @@
                 <w:sz w:val="24"/>
                 <w:szCs w:val="24"/>
               </w:rPr>
-              <w:t>True</w:t>
+              <w:t>Total:</w:t>
             </w:r>
           </w:p>
         </w:tc>
@@ -4443,14 +4564,16 @@
                 <w:szCs w:val="24"/>
               </w:rPr>
             </w:pPr>
-            <w:r>
-              <w:rPr>
-                <w:rFonts w:ascii="Times New Roman" w:hAnsi="Times New Roman" w:cs="Times New Roman"/>
-                <w:sz w:val="24"/>
-                <w:szCs w:val="24"/>
-              </w:rPr>
-              <w:t>AmountDueLabel</w:t>
-            </w:r>
+            <w:proofErr w:type="spellStart"/>
+            <w:r>
+              <w:rPr>
+                <w:rFonts w:ascii="Times New Roman" w:hAnsi="Times New Roman" w:cs="Times New Roman"/>
+                <w:sz w:val="24"/>
+                <w:szCs w:val="24"/>
+              </w:rPr>
+              <w:t>TotalTextBox</w:t>
+            </w:r>
+            <w:proofErr w:type="spellEnd"/>
           </w:p>
         </w:tc>
         <w:tc>
@@ -4475,7 +4598,7 @@
                 <w:sz w:val="24"/>
                 <w:szCs w:val="24"/>
               </w:rPr>
-              <w:t>Text</w:t>
+              <w:t>Size</w:t>
             </w:r>
           </w:p>
         </w:tc>
@@ -4501,7 +4624,7 @@
                 <w:sz w:val="24"/>
                 <w:szCs w:val="24"/>
               </w:rPr>
-              <w:t>Amount Due:</w:t>
+              <w:t>231, 30</w:t>
             </w:r>
           </w:p>
         </w:tc>
@@ -4523,14 +4646,6 @@
                 <w:szCs w:val="24"/>
               </w:rPr>
             </w:pPr>
-            <w:r>
-              <w:rPr>
-                <w:rFonts w:ascii="Times New Roman" w:hAnsi="Times New Roman" w:cs="Times New Roman"/>
-                <w:sz w:val="24"/>
-                <w:szCs w:val="24"/>
-              </w:rPr>
-              <w:t>AmountDueTextBox</w:t>
-            </w:r>
           </w:p>
         </w:tc>
         <w:tc>
@@ -4549,14 +4664,16 @@
                 <w:szCs w:val="24"/>
               </w:rPr>
             </w:pPr>
-            <w:r>
-              <w:rPr>
-                <w:rFonts w:ascii="Times New Roman" w:hAnsi="Times New Roman" w:cs="Times New Roman"/>
-                <w:sz w:val="24"/>
-                <w:szCs w:val="24"/>
-              </w:rPr>
-              <w:t>Size</w:t>
-            </w:r>
+            <w:proofErr w:type="spellStart"/>
+            <w:r>
+              <w:rPr>
+                <w:rFonts w:ascii="Times New Roman" w:hAnsi="Times New Roman" w:cs="Times New Roman"/>
+                <w:sz w:val="24"/>
+                <w:szCs w:val="24"/>
+              </w:rPr>
+              <w:t>ReadOnly</w:t>
+            </w:r>
+            <w:proofErr w:type="spellEnd"/>
           </w:p>
         </w:tc>
         <w:tc>
@@ -4581,7 +4698,7 @@
                 <w:sz w:val="24"/>
                 <w:szCs w:val="24"/>
               </w:rPr>
-              <w:t>231, 30</w:t>
+              <w:t>True</w:t>
             </w:r>
           </w:p>
         </w:tc>
@@ -4603,6 +4720,16 @@
                 <w:szCs w:val="24"/>
               </w:rPr>
             </w:pPr>
+            <w:proofErr w:type="spellStart"/>
+            <w:r>
+              <w:rPr>
+                <w:rFonts w:ascii="Times New Roman" w:hAnsi="Times New Roman" w:cs="Times New Roman"/>
+                <w:sz w:val="24"/>
+                <w:szCs w:val="24"/>
+              </w:rPr>
+              <w:t>AmountDueLabel</w:t>
+            </w:r>
+            <w:proofErr w:type="spellEnd"/>
           </w:p>
         </w:tc>
         <w:tc>
@@ -4627,7 +4754,7 @@
                 <w:sz w:val="24"/>
                 <w:szCs w:val="24"/>
               </w:rPr>
-              <w:t>ReadOnly</w:t>
+              <w:t>Text</w:t>
             </w:r>
           </w:p>
         </w:tc>
@@ -4653,7 +4780,7 @@
                 <w:sz w:val="24"/>
                 <w:szCs w:val="24"/>
               </w:rPr>
-              <w:t>True</w:t>
+              <w:t>Amount Due:</w:t>
             </w:r>
           </w:p>
         </w:tc>
@@ -4675,14 +4802,16 @@
                 <w:szCs w:val="24"/>
               </w:rPr>
             </w:pPr>
-            <w:r>
-              <w:rPr>
-                <w:rFonts w:ascii="Times New Roman" w:hAnsi="Times New Roman" w:cs="Times New Roman"/>
-                <w:sz w:val="24"/>
-                <w:szCs w:val="24"/>
-              </w:rPr>
-              <w:t>LogoPictureBox</w:t>
-            </w:r>
+            <w:proofErr w:type="spellStart"/>
+            <w:r>
+              <w:rPr>
+                <w:rFonts w:ascii="Times New Roman" w:hAnsi="Times New Roman" w:cs="Times New Roman"/>
+                <w:sz w:val="24"/>
+                <w:szCs w:val="24"/>
+              </w:rPr>
+              <w:t>AmountDueTextBox</w:t>
+            </w:r>
+            <w:proofErr w:type="spellEnd"/>
           </w:p>
         </w:tc>
         <w:tc>
@@ -4707,7 +4836,7 @@
                 <w:sz w:val="24"/>
                 <w:szCs w:val="24"/>
               </w:rPr>
-              <w:t>BackgroundImg</w:t>
+              <w:t>Size</w:t>
             </w:r>
           </w:p>
         </w:tc>
@@ -4733,7 +4862,7 @@
                 <w:sz w:val="24"/>
                 <w:szCs w:val="24"/>
               </w:rPr>
-              <w:t>CSharpAutoCenter.Properties.Resources.Yin_Yang_Symbol</w:t>
+              <w:t>231, 30</w:t>
             </w:r>
           </w:p>
         </w:tc>
@@ -4755,14 +4884,6 @@
                 <w:szCs w:val="24"/>
               </w:rPr>
             </w:pPr>
-            <w:r>
-              <w:rPr>
-                <w:rFonts w:ascii="Times New Roman" w:hAnsi="Times New Roman" w:cs="Times New Roman"/>
-                <w:sz w:val="24"/>
-                <w:szCs w:val="24"/>
-              </w:rPr>
-              <w:t>CarNameLabel</w:t>
-            </w:r>
           </w:p>
         </w:tc>
         <w:tc>
@@ -4781,14 +4902,16 @@
                 <w:szCs w:val="24"/>
               </w:rPr>
             </w:pPr>
-            <w:r>
-              <w:rPr>
-                <w:rFonts w:ascii="Times New Roman" w:hAnsi="Times New Roman" w:cs="Times New Roman"/>
-                <w:sz w:val="24"/>
-                <w:szCs w:val="24"/>
-              </w:rPr>
-              <w:t>Text</w:t>
-            </w:r>
+            <w:proofErr w:type="spellStart"/>
+            <w:r>
+              <w:rPr>
+                <w:rFonts w:ascii="Times New Roman" w:hAnsi="Times New Roman" w:cs="Times New Roman"/>
+                <w:sz w:val="24"/>
+                <w:szCs w:val="24"/>
+              </w:rPr>
+              <w:t>ReadOnly</w:t>
+            </w:r>
+            <w:proofErr w:type="spellEnd"/>
           </w:p>
         </w:tc>
         <w:tc>
@@ -4813,7 +4936,7 @@
                 <w:sz w:val="24"/>
                 <w:szCs w:val="24"/>
               </w:rPr>
-              <w:t>Honda Odyssey 2013</w:t>
+              <w:t>True</w:t>
             </w:r>
           </w:p>
         </w:tc>
@@ -4835,6 +4958,16 @@
                 <w:szCs w:val="24"/>
               </w:rPr>
             </w:pPr>
+            <w:proofErr w:type="spellStart"/>
+            <w:r>
+              <w:rPr>
+                <w:rFonts w:ascii="Times New Roman" w:hAnsi="Times New Roman" w:cs="Times New Roman"/>
+                <w:sz w:val="24"/>
+                <w:szCs w:val="24"/>
+              </w:rPr>
+              <w:t>LogoPictureBox</w:t>
+            </w:r>
+            <w:proofErr w:type="spellEnd"/>
           </w:p>
         </w:tc>
         <w:tc>
@@ -4853,14 +4986,16 @@
                 <w:szCs w:val="24"/>
               </w:rPr>
             </w:pPr>
-            <w:r>
-              <w:rPr>
-                <w:rFonts w:ascii="Times New Roman" w:hAnsi="Times New Roman" w:cs="Times New Roman"/>
-                <w:sz w:val="24"/>
-                <w:szCs w:val="24"/>
-              </w:rPr>
-              <w:t>Font</w:t>
-            </w:r>
+            <w:proofErr w:type="spellStart"/>
+            <w:r>
+              <w:rPr>
+                <w:rFonts w:ascii="Times New Roman" w:hAnsi="Times New Roman" w:cs="Times New Roman"/>
+                <w:sz w:val="24"/>
+                <w:szCs w:val="24"/>
+              </w:rPr>
+              <w:t>BackgroundImg</w:t>
+            </w:r>
+            <w:proofErr w:type="spellEnd"/>
           </w:p>
         </w:tc>
         <w:tc>
@@ -4879,22 +5014,16 @@
                 <w:szCs w:val="24"/>
               </w:rPr>
             </w:pPr>
-            <w:r>
-              <w:rPr>
-                <w:rFonts w:ascii="Times New Roman" w:hAnsi="Times New Roman" w:cs="Times New Roman"/>
-                <w:sz w:val="24"/>
-                <w:szCs w:val="24"/>
-              </w:rPr>
-              <w:t xml:space="preserve"> </w:t>
-            </w:r>
-            <w:r>
-              <w:rPr>
-                <w:rFonts w:ascii="Times New Roman" w:hAnsi="Times New Roman" w:cs="Times New Roman"/>
-                <w:sz w:val="24"/>
-                <w:szCs w:val="24"/>
-              </w:rPr>
-              <w:t>Microsoft Sans Serif, 13.8pt, style=Bold</w:t>
-            </w:r>
+            <w:proofErr w:type="spellStart"/>
+            <w:r>
+              <w:rPr>
+                <w:rFonts w:ascii="Times New Roman" w:hAnsi="Times New Roman" w:cs="Times New Roman"/>
+                <w:sz w:val="24"/>
+                <w:szCs w:val="24"/>
+              </w:rPr>
+              <w:t>CSharpAutoCenter.Properties.Resources.Yin_Yang_Symbol</w:t>
+            </w:r>
+            <w:proofErr w:type="spellEnd"/>
           </w:p>
         </w:tc>
       </w:tr>
@@ -4915,14 +5044,16 @@
                 <w:szCs w:val="24"/>
               </w:rPr>
             </w:pPr>
-            <w:r>
-              <w:rPr>
-                <w:rFonts w:ascii="Times New Roman" w:hAnsi="Times New Roman" w:cs="Times New Roman"/>
-                <w:sz w:val="24"/>
-                <w:szCs w:val="24"/>
-              </w:rPr>
-              <w:t>AdditionalOptionGroupBox</w:t>
-            </w:r>
+            <w:proofErr w:type="spellStart"/>
+            <w:r>
+              <w:rPr>
+                <w:rFonts w:ascii="Times New Roman" w:hAnsi="Times New Roman" w:cs="Times New Roman"/>
+                <w:sz w:val="24"/>
+                <w:szCs w:val="24"/>
+              </w:rPr>
+              <w:t>CarNameLabel</w:t>
+            </w:r>
+            <w:proofErr w:type="spellEnd"/>
           </w:p>
         </w:tc>
         <w:tc>
@@ -4973,7 +5104,7 @@
                 <w:sz w:val="24"/>
                 <w:szCs w:val="24"/>
               </w:rPr>
-              <w:t>Additional Options</w:t>
+              <w:t>Honda Odyssey 2013</w:t>
             </w:r>
           </w:p>
         </w:tc>
@@ -4995,14 +5126,6 @@
                 <w:szCs w:val="24"/>
               </w:rPr>
             </w:pPr>
-            <w:r>
-              <w:rPr>
-                <w:rFonts w:ascii="Times New Roman" w:hAnsi="Times New Roman" w:cs="Times New Roman"/>
-                <w:sz w:val="24"/>
-                <w:szCs w:val="24"/>
-              </w:rPr>
-              <w:t>TrailerHitchCheckBox</w:t>
-            </w:r>
           </w:p>
         </w:tc>
         <w:tc>
@@ -5010,13 +5133,24 @@
             <w:tcW w:w="1801" w:type="dxa"/>
           </w:tcPr>
           <w:p>
-            <w:r>
-              <w:rPr>
-                <w:rFonts w:ascii="Times New Roman" w:hAnsi="Times New Roman" w:cs="Times New Roman"/>
-                <w:sz w:val="24"/>
-                <w:szCs w:val="24"/>
-              </w:rPr>
-              <w:t>Text</w:t>
+            <w:pPr>
+              <w:tabs>
+                <w:tab w:val="left" w:pos="8250"/>
+              </w:tabs>
+              <w:contextualSpacing/>
+              <w:rPr>
+                <w:rFonts w:ascii="Times New Roman" w:hAnsi="Times New Roman" w:cs="Times New Roman"/>
+                <w:sz w:val="24"/>
+                <w:szCs w:val="24"/>
+              </w:rPr>
+            </w:pPr>
+            <w:r>
+              <w:rPr>
+                <w:rFonts w:ascii="Times New Roman" w:hAnsi="Times New Roman" w:cs="Times New Roman"/>
+                <w:sz w:val="24"/>
+                <w:szCs w:val="24"/>
+              </w:rPr>
+              <w:t>Font</w:t>
             </w:r>
           </w:p>
         </w:tc>
@@ -5042,7 +5176,15 @@
                 <w:sz w:val="24"/>
                 <w:szCs w:val="24"/>
               </w:rPr>
-              <w:t>Trailer Hitch Harness - $242.39</w:t>
+              <w:t xml:space="preserve"> </w:t>
+            </w:r>
+            <w:r>
+              <w:rPr>
+                <w:rFonts w:ascii="Times New Roman" w:hAnsi="Times New Roman" w:cs="Times New Roman"/>
+                <w:sz w:val="24"/>
+                <w:szCs w:val="24"/>
+              </w:rPr>
+              <w:t>Microsoft Sans Serif, 13.8pt, style=Bold</w:t>
             </w:r>
           </w:p>
         </w:tc>
@@ -5064,14 +5206,16 @@
                 <w:szCs w:val="24"/>
               </w:rPr>
             </w:pPr>
-            <w:r>
-              <w:rPr>
-                <w:rFonts w:ascii="Times New Roman" w:hAnsi="Times New Roman" w:cs="Times New Roman"/>
-                <w:sz w:val="24"/>
-                <w:szCs w:val="24"/>
-              </w:rPr>
-              <w:t>DoorSillCheckBox</w:t>
-            </w:r>
+            <w:proofErr w:type="spellStart"/>
+            <w:r>
+              <w:rPr>
+                <w:rFonts w:ascii="Times New Roman" w:hAnsi="Times New Roman" w:cs="Times New Roman"/>
+                <w:sz w:val="24"/>
+                <w:szCs w:val="24"/>
+              </w:rPr>
+              <w:t>AdditionalOptionGroupBox</w:t>
+            </w:r>
+            <w:proofErr w:type="spellEnd"/>
           </w:p>
         </w:tc>
         <w:tc>
@@ -5079,6 +5223,17 @@
             <w:tcW w:w="1801" w:type="dxa"/>
           </w:tcPr>
           <w:p>
+            <w:pPr>
+              <w:tabs>
+                <w:tab w:val="left" w:pos="8250"/>
+              </w:tabs>
+              <w:contextualSpacing/>
+              <w:rPr>
+                <w:rFonts w:ascii="Times New Roman" w:hAnsi="Times New Roman" w:cs="Times New Roman"/>
+                <w:sz w:val="24"/>
+                <w:szCs w:val="24"/>
+              </w:rPr>
+            </w:pPr>
             <w:r>
               <w:rPr>
                 <w:rFonts w:ascii="Times New Roman" w:hAnsi="Times New Roman" w:cs="Times New Roman"/>
@@ -5111,7 +5266,7 @@
                 <w:sz w:val="24"/>
                 <w:szCs w:val="24"/>
               </w:rPr>
-              <w:t>Door Sill Garnish -$283.83</w:t>
+              <w:t>Additional Options</w:t>
             </w:r>
           </w:p>
         </w:tc>
@@ -5133,6 +5288,7 @@
                 <w:szCs w:val="24"/>
               </w:rPr>
             </w:pPr>
+            <w:proofErr w:type="spellStart"/>
             <w:r>
               <w:rPr>
                 <w:rFonts w:ascii="Times New Roman" w:hAnsi="Times New Roman" w:cs="Times New Roman"/>
@@ -5140,8 +5296,9 @@
                 <w:szCs w:val="24"/>
               </w:rPr>
               <w:lastRenderedPageBreak/>
-              <w:t>FogLightCheckBox</w:t>
-            </w:r>
+              <w:t>TrailerHitchCheckBox</w:t>
+            </w:r>
+            <w:proofErr w:type="spellEnd"/>
           </w:p>
         </w:tc>
         <w:tc>
@@ -5181,7 +5338,7 @@
                 <w:sz w:val="24"/>
                 <w:szCs w:val="24"/>
               </w:rPr>
-              <w:t>Fog Lights - $660.79</w:t>
+              <w:t>Trailer Hitch Harness - $242.39</w:t>
             </w:r>
           </w:p>
         </w:tc>
@@ -5203,14 +5360,16 @@
                 <w:szCs w:val="24"/>
               </w:rPr>
             </w:pPr>
-            <w:r>
-              <w:rPr>
-                <w:rFonts w:ascii="Times New Roman" w:hAnsi="Times New Roman" w:cs="Times New Roman"/>
-                <w:sz w:val="24"/>
-                <w:szCs w:val="24"/>
-              </w:rPr>
-              <w:t>BackupSensorCheckBox</w:t>
-            </w:r>
+            <w:proofErr w:type="spellStart"/>
+            <w:r>
+              <w:rPr>
+                <w:rFonts w:ascii="Times New Roman" w:hAnsi="Times New Roman" w:cs="Times New Roman"/>
+                <w:sz w:val="24"/>
+                <w:szCs w:val="24"/>
+              </w:rPr>
+              <w:t>DoorSillCheckBox</w:t>
+            </w:r>
+            <w:proofErr w:type="spellEnd"/>
           </w:p>
         </w:tc>
         <w:tc>
@@ -5250,7 +5409,7 @@
                 <w:sz w:val="24"/>
                 <w:szCs w:val="24"/>
               </w:rPr>
-              <w:t>Backup Sensor - $834.12</w:t>
+              <w:t>Door Sill Garnish -$283.83</w:t>
             </w:r>
           </w:p>
         </w:tc>
@@ -5272,14 +5431,16 @@
                 <w:szCs w:val="24"/>
               </w:rPr>
             </w:pPr>
-            <w:r>
-              <w:rPr>
-                <w:rFonts w:ascii="Times New Roman" w:hAnsi="Times New Roman" w:cs="Times New Roman"/>
-                <w:sz w:val="24"/>
-                <w:szCs w:val="24"/>
-              </w:rPr>
-              <w:t>ExternalFinishOptionGroupBox</w:t>
-            </w:r>
+            <w:proofErr w:type="spellStart"/>
+            <w:r>
+              <w:rPr>
+                <w:rFonts w:ascii="Times New Roman" w:hAnsi="Times New Roman" w:cs="Times New Roman"/>
+                <w:sz w:val="24"/>
+                <w:szCs w:val="24"/>
+              </w:rPr>
+              <w:t>FogLightCheckBox</w:t>
+            </w:r>
+            <w:proofErr w:type="spellEnd"/>
           </w:p>
         </w:tc>
         <w:tc>
@@ -5287,17 +5448,6 @@
             <w:tcW w:w="1801" w:type="dxa"/>
           </w:tcPr>
           <w:p>
-            <w:pPr>
-              <w:tabs>
-                <w:tab w:val="left" w:pos="8250"/>
-              </w:tabs>
-              <w:contextualSpacing/>
-              <w:rPr>
-                <w:rFonts w:ascii="Times New Roman" w:hAnsi="Times New Roman" w:cs="Times New Roman"/>
-                <w:sz w:val="24"/>
-                <w:szCs w:val="24"/>
-              </w:rPr>
-            </w:pPr>
             <w:r>
               <w:rPr>
                 <w:rFonts w:ascii="Times New Roman" w:hAnsi="Times New Roman" w:cs="Times New Roman"/>
@@ -5330,7 +5480,7 @@
                 <w:sz w:val="24"/>
                 <w:szCs w:val="24"/>
               </w:rPr>
-              <w:t>External Finish</w:t>
+              <w:t>Fog Lights - $660.79</w:t>
             </w:r>
           </w:p>
         </w:tc>
@@ -5352,14 +5502,16 @@
                 <w:szCs w:val="24"/>
               </w:rPr>
             </w:pPr>
-            <w:r>
-              <w:rPr>
-                <w:rFonts w:ascii="Times New Roman" w:hAnsi="Times New Roman" w:cs="Times New Roman"/>
-                <w:sz w:val="24"/>
-                <w:szCs w:val="24"/>
-              </w:rPr>
-              <w:t>StandardFinishRadioButton</w:t>
-            </w:r>
+            <w:proofErr w:type="spellStart"/>
+            <w:r>
+              <w:rPr>
+                <w:rFonts w:ascii="Times New Roman" w:hAnsi="Times New Roman" w:cs="Times New Roman"/>
+                <w:sz w:val="24"/>
+                <w:szCs w:val="24"/>
+              </w:rPr>
+              <w:t>BackupSensorCheckBox</w:t>
+            </w:r>
+            <w:proofErr w:type="spellEnd"/>
           </w:p>
         </w:tc>
         <w:tc>
@@ -5399,7 +5551,7 @@
                 <w:sz w:val="24"/>
                 <w:szCs w:val="24"/>
               </w:rPr>
-              <w:t>Standard -$0.00</w:t>
+              <w:t>Backup Sensor - $834.12</w:t>
             </w:r>
           </w:p>
         </w:tc>
@@ -5421,6 +5573,16 @@
                 <w:szCs w:val="24"/>
               </w:rPr>
             </w:pPr>
+            <w:proofErr w:type="spellStart"/>
+            <w:r>
+              <w:rPr>
+                <w:rFonts w:ascii="Times New Roman" w:hAnsi="Times New Roman" w:cs="Times New Roman"/>
+                <w:sz w:val="24"/>
+                <w:szCs w:val="24"/>
+              </w:rPr>
+              <w:t>ExternalFinishOptionGroupBox</w:t>
+            </w:r>
+            <w:proofErr w:type="spellEnd"/>
           </w:p>
         </w:tc>
         <w:tc>
@@ -5429,19 +5591,23 @@
           </w:tcPr>
           <w:p>
             <w:pPr>
-              <w:rPr>
-                <w:rFonts w:ascii="Times New Roman" w:hAnsi="Times New Roman" w:cs="Times New Roman"/>
-                <w:sz w:val="24"/>
-                <w:szCs w:val="24"/>
-              </w:rPr>
-            </w:pPr>
-            <w:r>
-              <w:rPr>
-                <w:rFonts w:ascii="Times New Roman" w:hAnsi="Times New Roman" w:cs="Times New Roman"/>
-                <w:sz w:val="24"/>
-                <w:szCs w:val="24"/>
-              </w:rPr>
-              <w:t>Checked</w:t>
+              <w:tabs>
+                <w:tab w:val="left" w:pos="8250"/>
+              </w:tabs>
+              <w:contextualSpacing/>
+              <w:rPr>
+                <w:rFonts w:ascii="Times New Roman" w:hAnsi="Times New Roman" w:cs="Times New Roman"/>
+                <w:sz w:val="24"/>
+                <w:szCs w:val="24"/>
+              </w:rPr>
+            </w:pPr>
+            <w:r>
+              <w:rPr>
+                <w:rFonts w:ascii="Times New Roman" w:hAnsi="Times New Roman" w:cs="Times New Roman"/>
+                <w:sz w:val="24"/>
+                <w:szCs w:val="24"/>
+              </w:rPr>
+              <w:t>Text</w:t>
             </w:r>
           </w:p>
         </w:tc>
@@ -5467,7 +5633,7 @@
                 <w:sz w:val="24"/>
                 <w:szCs w:val="24"/>
               </w:rPr>
-              <w:t>True</w:t>
+              <w:t>External Finish</w:t>
             </w:r>
           </w:p>
         </w:tc>
@@ -5489,14 +5655,16 @@
                 <w:szCs w:val="24"/>
               </w:rPr>
             </w:pPr>
-            <w:r>
-              <w:rPr>
-                <w:rFonts w:ascii="Times New Roman" w:hAnsi="Times New Roman" w:cs="Times New Roman"/>
-                <w:sz w:val="24"/>
-                <w:szCs w:val="24"/>
-              </w:rPr>
-              <w:t>PearledFinishRadioButton</w:t>
-            </w:r>
+            <w:proofErr w:type="spellStart"/>
+            <w:r>
+              <w:rPr>
+                <w:rFonts w:ascii="Times New Roman" w:hAnsi="Times New Roman" w:cs="Times New Roman"/>
+                <w:sz w:val="24"/>
+                <w:szCs w:val="24"/>
+              </w:rPr>
+              <w:t>StandardFinishRadioButton</w:t>
+            </w:r>
+            <w:proofErr w:type="spellEnd"/>
           </w:p>
         </w:tc>
         <w:tc>
@@ -5536,7 +5704,7 @@
                 <w:sz w:val="24"/>
                 <w:szCs w:val="24"/>
               </w:rPr>
-              <w:t>Pearled - $850.00</w:t>
+              <w:t>Standard -$0.00</w:t>
             </w:r>
           </w:p>
         </w:tc>
@@ -5558,14 +5726,6 @@
                 <w:szCs w:val="24"/>
               </w:rPr>
             </w:pPr>
-            <w:r>
-              <w:rPr>
-                <w:rFonts w:ascii="Times New Roman" w:hAnsi="Times New Roman" w:cs="Times New Roman"/>
-                <w:sz w:val="24"/>
-                <w:szCs w:val="24"/>
-              </w:rPr>
-              <w:t>CustomDetailingFinishRadioButton</w:t>
-            </w:r>
           </w:p>
         </w:tc>
         <w:tc>
@@ -5573,13 +5733,20 @@
             <w:tcW w:w="1801" w:type="dxa"/>
           </w:tcPr>
           <w:p>
-            <w:r>
-              <w:rPr>
-                <w:rFonts w:ascii="Times New Roman" w:hAnsi="Times New Roman" w:cs="Times New Roman"/>
-                <w:sz w:val="24"/>
-                <w:szCs w:val="24"/>
-              </w:rPr>
-              <w:t>Text</w:t>
+            <w:pPr>
+              <w:rPr>
+                <w:rFonts w:ascii="Times New Roman" w:hAnsi="Times New Roman" w:cs="Times New Roman"/>
+                <w:sz w:val="24"/>
+                <w:szCs w:val="24"/>
+              </w:rPr>
+            </w:pPr>
+            <w:r>
+              <w:rPr>
+                <w:rFonts w:ascii="Times New Roman" w:hAnsi="Times New Roman" w:cs="Times New Roman"/>
+                <w:sz w:val="24"/>
+                <w:szCs w:val="24"/>
+              </w:rPr>
+              <w:t>Checked</w:t>
             </w:r>
           </w:p>
         </w:tc>
@@ -5605,7 +5772,7 @@
                 <w:sz w:val="24"/>
                 <w:szCs w:val="24"/>
               </w:rPr>
-              <w:t>Custom Detailing -$1500.00</w:t>
+              <w:t>True</w:t>
             </w:r>
           </w:p>
         </w:tc>
@@ -5627,14 +5794,16 @@
                 <w:szCs w:val="24"/>
               </w:rPr>
             </w:pPr>
-            <w:r>
-              <w:rPr>
-                <w:rFonts w:ascii="Times New Roman" w:hAnsi="Times New Roman" w:cs="Times New Roman"/>
-                <w:sz w:val="24"/>
-                <w:szCs w:val="24"/>
-              </w:rPr>
-              <w:t>ChromeGoldFinishRadioButton</w:t>
-            </w:r>
+            <w:proofErr w:type="spellStart"/>
+            <w:r>
+              <w:rPr>
+                <w:rFonts w:ascii="Times New Roman" w:hAnsi="Times New Roman" w:cs="Times New Roman"/>
+                <w:sz w:val="24"/>
+                <w:szCs w:val="24"/>
+              </w:rPr>
+              <w:t>PearledFinishRadioButton</w:t>
+            </w:r>
+            <w:proofErr w:type="spellEnd"/>
           </w:p>
         </w:tc>
         <w:tc>
@@ -5674,7 +5843,7 @@
                 <w:sz w:val="24"/>
                 <w:szCs w:val="24"/>
               </w:rPr>
-              <w:t>Chrome/Gold-$2545.67</w:t>
+              <w:t>Pearled - $850.00</w:t>
             </w:r>
           </w:p>
         </w:tc>
@@ -5696,14 +5865,16 @@
                 <w:szCs w:val="24"/>
               </w:rPr>
             </w:pPr>
-            <w:r>
-              <w:rPr>
-                <w:rFonts w:ascii="Times New Roman" w:hAnsi="Times New Roman" w:cs="Times New Roman"/>
-                <w:sz w:val="24"/>
-                <w:szCs w:val="24"/>
-              </w:rPr>
-              <w:t>ClearButton</w:t>
-            </w:r>
+            <w:proofErr w:type="spellStart"/>
+            <w:r>
+              <w:rPr>
+                <w:rFonts w:ascii="Times New Roman" w:hAnsi="Times New Roman" w:cs="Times New Roman"/>
+                <w:sz w:val="24"/>
+                <w:szCs w:val="24"/>
+              </w:rPr>
+              <w:t>CustomDetailingFinishRadioButton</w:t>
+            </w:r>
+            <w:proofErr w:type="spellEnd"/>
           </w:p>
         </w:tc>
         <w:tc>
@@ -5711,17 +5882,6 @@
             <w:tcW w:w="1801" w:type="dxa"/>
           </w:tcPr>
           <w:p>
-            <w:pPr>
-              <w:tabs>
-                <w:tab w:val="left" w:pos="8250"/>
-              </w:tabs>
-              <w:contextualSpacing/>
-              <w:rPr>
-                <w:rFonts w:ascii="Times New Roman" w:hAnsi="Times New Roman" w:cs="Times New Roman"/>
-                <w:sz w:val="24"/>
-                <w:szCs w:val="24"/>
-              </w:rPr>
-            </w:pPr>
             <w:r>
               <w:rPr>
                 <w:rFonts w:ascii="Times New Roman" w:hAnsi="Times New Roman" w:cs="Times New Roman"/>
@@ -5754,7 +5914,7 @@
                 <w:sz w:val="24"/>
                 <w:szCs w:val="24"/>
               </w:rPr>
-              <w:t>Clear</w:t>
+              <w:t>Custom Detailing -$1500.00</w:t>
             </w:r>
           </w:p>
         </w:tc>
@@ -5776,14 +5936,16 @@
                 <w:szCs w:val="24"/>
               </w:rPr>
             </w:pPr>
-            <w:r>
-              <w:rPr>
-                <w:rFonts w:ascii="Times New Roman" w:hAnsi="Times New Roman" w:cs="Times New Roman"/>
-                <w:sz w:val="24"/>
-                <w:szCs w:val="24"/>
-              </w:rPr>
-              <w:t>CalculateButton</w:t>
-            </w:r>
+            <w:proofErr w:type="spellStart"/>
+            <w:r>
+              <w:rPr>
+                <w:rFonts w:ascii="Times New Roman" w:hAnsi="Times New Roman" w:cs="Times New Roman"/>
+                <w:sz w:val="24"/>
+                <w:szCs w:val="24"/>
+              </w:rPr>
+              <w:t>ChromeGoldFinishRadioButton</w:t>
+            </w:r>
+            <w:proofErr w:type="spellEnd"/>
           </w:p>
         </w:tc>
         <w:tc>
@@ -5791,17 +5953,6 @@
             <w:tcW w:w="1801" w:type="dxa"/>
           </w:tcPr>
           <w:p>
-            <w:pPr>
-              <w:tabs>
-                <w:tab w:val="left" w:pos="8250"/>
-              </w:tabs>
-              <w:contextualSpacing/>
-              <w:rPr>
-                <w:rFonts w:ascii="Times New Roman" w:hAnsi="Times New Roman" w:cs="Times New Roman"/>
-                <w:sz w:val="24"/>
-                <w:szCs w:val="24"/>
-              </w:rPr>
-            </w:pPr>
             <w:r>
               <w:rPr>
                 <w:rFonts w:ascii="Times New Roman" w:hAnsi="Times New Roman" w:cs="Times New Roman"/>
@@ -5834,7 +5985,7 @@
                 <w:sz w:val="24"/>
                 <w:szCs w:val="24"/>
               </w:rPr>
-              <w:t>Calculate</w:t>
+              <w:t>Chrome/Gold-$2545.67</w:t>
             </w:r>
           </w:p>
         </w:tc>
@@ -5856,6 +6007,171 @@
                 <w:szCs w:val="24"/>
               </w:rPr>
             </w:pPr>
+            <w:proofErr w:type="spellStart"/>
+            <w:r>
+              <w:rPr>
+                <w:rFonts w:ascii="Times New Roman" w:hAnsi="Times New Roman" w:cs="Times New Roman"/>
+                <w:sz w:val="24"/>
+                <w:szCs w:val="24"/>
+              </w:rPr>
+              <w:t>ClearButton</w:t>
+            </w:r>
+            <w:proofErr w:type="spellEnd"/>
+          </w:p>
+        </w:tc>
+        <w:tc>
+          <w:tcPr>
+            <w:tcW w:w="1801" w:type="dxa"/>
+          </w:tcPr>
+          <w:p>
+            <w:pPr>
+              <w:tabs>
+                <w:tab w:val="left" w:pos="8250"/>
+              </w:tabs>
+              <w:contextualSpacing/>
+              <w:rPr>
+                <w:rFonts w:ascii="Times New Roman" w:hAnsi="Times New Roman" w:cs="Times New Roman"/>
+                <w:sz w:val="24"/>
+                <w:szCs w:val="24"/>
+              </w:rPr>
+            </w:pPr>
+            <w:r>
+              <w:rPr>
+                <w:rFonts w:ascii="Times New Roman" w:hAnsi="Times New Roman" w:cs="Times New Roman"/>
+                <w:sz w:val="24"/>
+                <w:szCs w:val="24"/>
+              </w:rPr>
+              <w:t>Text</w:t>
+            </w:r>
+          </w:p>
+        </w:tc>
+        <w:tc>
+          <w:tcPr>
+            <w:tcW w:w="5148" w:type="dxa"/>
+          </w:tcPr>
+          <w:p>
+            <w:pPr>
+              <w:tabs>
+                <w:tab w:val="left" w:pos="8250"/>
+              </w:tabs>
+              <w:contextualSpacing/>
+              <w:rPr>
+                <w:rFonts w:ascii="Times New Roman" w:hAnsi="Times New Roman" w:cs="Times New Roman"/>
+                <w:sz w:val="24"/>
+                <w:szCs w:val="24"/>
+              </w:rPr>
+            </w:pPr>
+            <w:r>
+              <w:rPr>
+                <w:rFonts w:ascii="Times New Roman" w:hAnsi="Times New Roman" w:cs="Times New Roman"/>
+                <w:sz w:val="24"/>
+                <w:szCs w:val="24"/>
+              </w:rPr>
+              <w:t>Clear</w:t>
+            </w:r>
+          </w:p>
+        </w:tc>
+      </w:tr>
+      <w:tr>
+        <w:tc>
+          <w:tcPr>
+            <w:tcW w:w="2627" w:type="dxa"/>
+          </w:tcPr>
+          <w:p>
+            <w:pPr>
+              <w:tabs>
+                <w:tab w:val="left" w:pos="8250"/>
+              </w:tabs>
+              <w:contextualSpacing/>
+              <w:rPr>
+                <w:rFonts w:ascii="Times New Roman" w:hAnsi="Times New Roman" w:cs="Times New Roman"/>
+                <w:sz w:val="24"/>
+                <w:szCs w:val="24"/>
+              </w:rPr>
+            </w:pPr>
+            <w:proofErr w:type="spellStart"/>
+            <w:r>
+              <w:rPr>
+                <w:rFonts w:ascii="Times New Roman" w:hAnsi="Times New Roman" w:cs="Times New Roman"/>
+                <w:sz w:val="24"/>
+                <w:szCs w:val="24"/>
+              </w:rPr>
+              <w:t>CalculateButton</w:t>
+            </w:r>
+            <w:proofErr w:type="spellEnd"/>
+          </w:p>
+        </w:tc>
+        <w:tc>
+          <w:tcPr>
+            <w:tcW w:w="1801" w:type="dxa"/>
+          </w:tcPr>
+          <w:p>
+            <w:pPr>
+              <w:tabs>
+                <w:tab w:val="left" w:pos="8250"/>
+              </w:tabs>
+              <w:contextualSpacing/>
+              <w:rPr>
+                <w:rFonts w:ascii="Times New Roman" w:hAnsi="Times New Roman" w:cs="Times New Roman"/>
+                <w:sz w:val="24"/>
+                <w:szCs w:val="24"/>
+              </w:rPr>
+            </w:pPr>
+            <w:r>
+              <w:rPr>
+                <w:rFonts w:ascii="Times New Roman" w:hAnsi="Times New Roman" w:cs="Times New Roman"/>
+                <w:sz w:val="24"/>
+                <w:szCs w:val="24"/>
+              </w:rPr>
+              <w:t>Text</w:t>
+            </w:r>
+          </w:p>
+        </w:tc>
+        <w:tc>
+          <w:tcPr>
+            <w:tcW w:w="5148" w:type="dxa"/>
+          </w:tcPr>
+          <w:p>
+            <w:pPr>
+              <w:tabs>
+                <w:tab w:val="left" w:pos="8250"/>
+              </w:tabs>
+              <w:contextualSpacing/>
+              <w:rPr>
+                <w:rFonts w:ascii="Times New Roman" w:hAnsi="Times New Roman" w:cs="Times New Roman"/>
+                <w:sz w:val="24"/>
+                <w:szCs w:val="24"/>
+              </w:rPr>
+            </w:pPr>
+            <w:r>
+              <w:rPr>
+                <w:rFonts w:ascii="Times New Roman" w:hAnsi="Times New Roman" w:cs="Times New Roman"/>
+                <w:sz w:val="24"/>
+                <w:szCs w:val="24"/>
+              </w:rPr>
+              <w:t>Calculate</w:t>
+            </w:r>
+          </w:p>
+        </w:tc>
+      </w:tr>
+      <w:tr>
+        <w:tc>
+          <w:tcPr>
+            <w:tcW w:w="2627" w:type="dxa"/>
+          </w:tcPr>
+          <w:p>
+            <w:pPr>
+              <w:tabs>
+                <w:tab w:val="left" w:pos="8250"/>
+              </w:tabs>
+              <w:contextualSpacing/>
+              <w:rPr>
+                <w:rFonts w:ascii="Times New Roman" w:hAnsi="Times New Roman" w:cs="Times New Roman"/>
+                <w:sz w:val="24"/>
+                <w:szCs w:val="24"/>
+              </w:rPr>
+            </w:pPr>
+            <w:proofErr w:type="spellStart"/>
             <w:r>
               <w:rPr>
                 <w:rFonts w:ascii="Times New Roman" w:hAnsi="Times New Roman" w:cs="Times New Roman"/>
@@ -5864,6 +6180,7 @@
               </w:rPr>
               <w:t>ExitButton</w:t>
             </w:r>
+            <w:proofErr w:type="spellEnd"/>
           </w:p>
         </w:tc>
         <w:tc>
@@ -6089,8 +6406,18 @@
           <w:sz w:val="24"/>
           <w:szCs w:val="24"/>
         </w:rPr>
-        <w:t xml:space="preserve"> save in a variable SubTotalDecimal</w:t>
-      </w:r>
+        <w:t xml:space="preserve"> save in a variable </w:t>
+      </w:r>
+      <w:proofErr w:type="spellStart"/>
+      <w:r>
+        <w:rPr>
+          <w:rFonts w:ascii="Times New Roman" w:hAnsi="Times New Roman" w:cs="Times New Roman"/>
+          <w:sz w:val="24"/>
+          <w:szCs w:val="24"/>
+        </w:rPr>
+        <w:t>SubTotalDecimal</w:t>
+      </w:r>
+      <w:proofErr w:type="spellEnd"/>
       <w:r>
         <w:rPr>
           <w:rFonts w:ascii="Times New Roman" w:hAnsi="Times New Roman" w:cs="Times New Roman"/>
@@ -6105,15 +6432,43 @@
           <w:sz w:val="24"/>
           <w:szCs w:val="24"/>
         </w:rPr>
-        <w:t xml:space="preserve"> SubTotalDecimal</w:t>
-      </w:r>
-      <w:r>
-        <w:rPr>
-          <w:rFonts w:ascii="Times New Roman" w:hAnsi="Times New Roman" w:cs="Times New Roman"/>
-          <w:sz w:val="24"/>
-          <w:szCs w:val="24"/>
-        </w:rPr>
-        <w:t xml:space="preserve"> in SubTotalTextBox. T</w:t>
+        <w:t xml:space="preserve"> </w:t>
+      </w:r>
+      <w:proofErr w:type="spellStart"/>
+      <w:r>
+        <w:rPr>
+          <w:rFonts w:ascii="Times New Roman" w:hAnsi="Times New Roman" w:cs="Times New Roman"/>
+          <w:sz w:val="24"/>
+          <w:szCs w:val="24"/>
+        </w:rPr>
+        <w:t>SubTotalDecimal</w:t>
+      </w:r>
+      <w:proofErr w:type="spellEnd"/>
+      <w:r>
+        <w:rPr>
+          <w:rFonts w:ascii="Times New Roman" w:hAnsi="Times New Roman" w:cs="Times New Roman"/>
+          <w:sz w:val="24"/>
+          <w:szCs w:val="24"/>
+        </w:rPr>
+        <w:t xml:space="preserve"> in </w:t>
+      </w:r>
+      <w:proofErr w:type="spellStart"/>
+      <w:r>
+        <w:rPr>
+          <w:rFonts w:ascii="Times New Roman" w:hAnsi="Times New Roman" w:cs="Times New Roman"/>
+          <w:sz w:val="24"/>
+          <w:szCs w:val="24"/>
+        </w:rPr>
+        <w:t>SubTotalTextBox</w:t>
+      </w:r>
+      <w:proofErr w:type="spellEnd"/>
+      <w:r>
+        <w:rPr>
+          <w:rFonts w:ascii="Times New Roman" w:hAnsi="Times New Roman" w:cs="Times New Roman"/>
+          <w:sz w:val="24"/>
+          <w:szCs w:val="24"/>
+        </w:rPr>
+        <w:t>. T</w:t>
       </w:r>
       <w:r>
         <w:rPr>
@@ -6137,8 +6492,18 @@
           <w:sz w:val="24"/>
           <w:szCs w:val="24"/>
         </w:rPr>
-        <w:t>, save the result in a variable TaxDecimal</w:t>
-      </w:r>
+        <w:t xml:space="preserve">, save the result in a variable </w:t>
+      </w:r>
+      <w:proofErr w:type="spellStart"/>
+      <w:r>
+        <w:rPr>
+          <w:rFonts w:ascii="Times New Roman" w:hAnsi="Times New Roman" w:cs="Times New Roman"/>
+          <w:sz w:val="24"/>
+          <w:szCs w:val="24"/>
+        </w:rPr>
+        <w:t>TaxDecimal</w:t>
+      </w:r>
+      <w:proofErr w:type="spellEnd"/>
       <w:r>
         <w:rPr>
           <w:rFonts w:ascii="Times New Roman" w:hAnsi="Times New Roman" w:cs="Times New Roman"/>
@@ -6153,16 +6518,80 @@
           <w:sz w:val="24"/>
           <w:szCs w:val="24"/>
         </w:rPr>
-        <w:t xml:space="preserve"> TaxTextBox. Take the TaxDecimal value and add to the SubTotalDecimal value and set the text of</w:t>
-      </w:r>
-      <w:r>
-        <w:rPr>
-          <w:rFonts w:ascii="Times New Roman" w:hAnsi="Times New Roman" w:cs="Times New Roman"/>
-          <w:sz w:val="24"/>
-          <w:szCs w:val="24"/>
-        </w:rPr>
-        <w:t xml:space="preserve"> TotalTextbox</w:t>
-      </w:r>
+        <w:t xml:space="preserve"> </w:t>
+      </w:r>
+      <w:proofErr w:type="spellStart"/>
+      <w:r>
+        <w:rPr>
+          <w:rFonts w:ascii="Times New Roman" w:hAnsi="Times New Roman" w:cs="Times New Roman"/>
+          <w:sz w:val="24"/>
+          <w:szCs w:val="24"/>
+        </w:rPr>
+        <w:t>TaxTextBox</w:t>
+      </w:r>
+      <w:proofErr w:type="spellEnd"/>
+      <w:r>
+        <w:rPr>
+          <w:rFonts w:ascii="Times New Roman" w:hAnsi="Times New Roman" w:cs="Times New Roman"/>
+          <w:sz w:val="24"/>
+          <w:szCs w:val="24"/>
+        </w:rPr>
+        <w:t xml:space="preserve">. Take the </w:t>
+      </w:r>
+      <w:proofErr w:type="spellStart"/>
+      <w:r>
+        <w:rPr>
+          <w:rFonts w:ascii="Times New Roman" w:hAnsi="Times New Roman" w:cs="Times New Roman"/>
+          <w:sz w:val="24"/>
+          <w:szCs w:val="24"/>
+        </w:rPr>
+        <w:t>TaxDecimal</w:t>
+      </w:r>
+      <w:proofErr w:type="spellEnd"/>
+      <w:r>
+        <w:rPr>
+          <w:rFonts w:ascii="Times New Roman" w:hAnsi="Times New Roman" w:cs="Times New Roman"/>
+          <w:sz w:val="24"/>
+          <w:szCs w:val="24"/>
+        </w:rPr>
+        <w:t xml:space="preserve"> value and add to the </w:t>
+      </w:r>
+      <w:proofErr w:type="spellStart"/>
+      <w:r>
+        <w:rPr>
+          <w:rFonts w:ascii="Times New Roman" w:hAnsi="Times New Roman" w:cs="Times New Roman"/>
+          <w:sz w:val="24"/>
+          <w:szCs w:val="24"/>
+        </w:rPr>
+        <w:t>SubTotalDecimal</w:t>
+      </w:r>
+      <w:proofErr w:type="spellEnd"/>
+      <w:r>
+        <w:rPr>
+          <w:rFonts w:ascii="Times New Roman" w:hAnsi="Times New Roman" w:cs="Times New Roman"/>
+          <w:sz w:val="24"/>
+          <w:szCs w:val="24"/>
+        </w:rPr>
+        <w:t xml:space="preserve"> value and set the text of</w:t>
+      </w:r>
+      <w:r>
+        <w:rPr>
+          <w:rFonts w:ascii="Times New Roman" w:hAnsi="Times New Roman" w:cs="Times New Roman"/>
+          <w:sz w:val="24"/>
+          <w:szCs w:val="24"/>
+        </w:rPr>
+        <w:t xml:space="preserve"> </w:t>
+      </w:r>
+      <w:proofErr w:type="spellStart"/>
+      <w:r>
+        <w:rPr>
+          <w:rFonts w:ascii="Times New Roman" w:hAnsi="Times New Roman" w:cs="Times New Roman"/>
+          <w:sz w:val="24"/>
+          <w:szCs w:val="24"/>
+        </w:rPr>
+        <w:t>TotalTextbox</w:t>
+      </w:r>
+      <w:proofErr w:type="spellEnd"/>
       <w:r>
         <w:rPr>
           <w:rFonts w:ascii="Times New Roman" w:hAnsi="Times New Roman" w:cs="Times New Roman"/>
@@ -6185,15 +6614,51 @@
           <w:sz w:val="24"/>
           <w:szCs w:val="24"/>
         </w:rPr>
-        <w:t xml:space="preserve"> (parsed from TradeInValueTextBox)</w:t>
-      </w:r>
-      <w:r>
-        <w:rPr>
-          <w:rFonts w:ascii="Times New Roman" w:hAnsi="Times New Roman" w:cs="Times New Roman"/>
-          <w:sz w:val="24"/>
-          <w:szCs w:val="24"/>
-        </w:rPr>
-        <w:t xml:space="preserve">. The end result is displayed into AmountDueTextBox. </w:t>
+        <w:t xml:space="preserve"> (parsed from </w:t>
+      </w:r>
+      <w:proofErr w:type="spellStart"/>
+      <w:r>
+        <w:rPr>
+          <w:rFonts w:ascii="Times New Roman" w:hAnsi="Times New Roman" w:cs="Times New Roman"/>
+          <w:sz w:val="24"/>
+          <w:szCs w:val="24"/>
+        </w:rPr>
+        <w:t>TradeInValueTextBox</w:t>
+      </w:r>
+      <w:proofErr w:type="spellEnd"/>
+      <w:r>
+        <w:rPr>
+          <w:rFonts w:ascii="Times New Roman" w:hAnsi="Times New Roman" w:cs="Times New Roman"/>
+          <w:sz w:val="24"/>
+          <w:szCs w:val="24"/>
+        </w:rPr>
+        <w:t>)</w:t>
+      </w:r>
+      <w:r>
+        <w:rPr>
+          <w:rFonts w:ascii="Times New Roman" w:hAnsi="Times New Roman" w:cs="Times New Roman"/>
+          <w:sz w:val="24"/>
+          <w:szCs w:val="24"/>
+        </w:rPr>
+        <w:t xml:space="preserve">. The end result is displayed into </w:t>
+      </w:r>
+      <w:proofErr w:type="spellStart"/>
+      <w:r>
+        <w:rPr>
+          <w:rFonts w:ascii="Times New Roman" w:hAnsi="Times New Roman" w:cs="Times New Roman"/>
+          <w:sz w:val="24"/>
+          <w:szCs w:val="24"/>
+        </w:rPr>
+        <w:t>AmountDueTextBox</w:t>
+      </w:r>
+      <w:proofErr w:type="spellEnd"/>
+      <w:r>
+        <w:rPr>
+          <w:rFonts w:ascii="Times New Roman" w:hAnsi="Times New Roman" w:cs="Times New Roman"/>
+          <w:sz w:val="24"/>
+          <w:szCs w:val="24"/>
+        </w:rPr>
+        <w:t xml:space="preserve">. </w:t>
       </w:r>
     </w:p>
     <w:p>
@@ -6242,7 +6707,35 @@
           <w:sz w:val="24"/>
           <w:szCs w:val="24"/>
         </w:rPr>
-        <w:t>Reset the form to defaults. Clear all TextBoxes , unselect all checkboxes and reset radio button selected to standard.</w:t>
+        <w:t xml:space="preserve">Reset the form to defaults. Clear all </w:t>
+      </w:r>
+      <w:proofErr w:type="spellStart"/>
+      <w:proofErr w:type="gramStart"/>
+      <w:r>
+        <w:rPr>
+          <w:rFonts w:ascii="Times New Roman" w:hAnsi="Times New Roman" w:cs="Times New Roman"/>
+          <w:sz w:val="24"/>
+          <w:szCs w:val="24"/>
+        </w:rPr>
+        <w:t>TextBoxes</w:t>
+      </w:r>
+      <w:proofErr w:type="spellEnd"/>
+      <w:r>
+        <w:rPr>
+          <w:rFonts w:ascii="Times New Roman" w:hAnsi="Times New Roman" w:cs="Times New Roman"/>
+          <w:sz w:val="24"/>
+          <w:szCs w:val="24"/>
+        </w:rPr>
+        <w:t xml:space="preserve"> ,</w:t>
+      </w:r>
+      <w:proofErr w:type="gramEnd"/>
+      <w:r>
+        <w:rPr>
+          <w:rFonts w:ascii="Times New Roman" w:hAnsi="Times New Roman" w:cs="Times New Roman"/>
+          <w:sz w:val="24"/>
+          <w:szCs w:val="24"/>
+        </w:rPr>
+        <w:t xml:space="preserve"> unselect all checkboxes and reset radio button selected to standard.</w:t>
       </w:r>
     </w:p>
     <w:p>
@@ -6291,24 +6784,36 @@
           <w:sz w:val="24"/>
           <w:szCs w:val="24"/>
         </w:rPr>
-        <w:t xml:space="preserve">Set the FontDialog.Font to the </w:t>
-      </w:r>
-      <w:r>
-        <w:rPr>
-          <w:rFonts w:ascii="Times New Roman" w:hAnsi="Times New Roman" w:cs="Times New Roman"/>
-          <w:sz w:val="24"/>
-          <w:szCs w:val="24"/>
-        </w:rPr>
-        <w:t>the AmountDueTextBox and BasePriceTextBox</w:t>
-      </w:r>
-      <w:r>
-        <w:rPr>
-          <w:rFonts w:ascii="Times New Roman" w:hAnsi="Times New Roman" w:cs="Times New Roman"/>
-          <w:sz w:val="24"/>
-          <w:szCs w:val="24"/>
-        </w:rPr>
-        <w:t xml:space="preserve"> Font property. Open FontDialog in modal form.</w:t>
-      </w:r>
+        <w:t xml:space="preserve">Set the </w:t>
+      </w:r>
+      <w:proofErr w:type="spellStart"/>
+      <w:r>
+        <w:rPr>
+          <w:rFonts w:ascii="Times New Roman" w:hAnsi="Times New Roman" w:cs="Times New Roman"/>
+          <w:sz w:val="24"/>
+          <w:szCs w:val="24"/>
+        </w:rPr>
+        <w:t>FontDialog.Font</w:t>
+      </w:r>
+      <w:proofErr w:type="spellEnd"/>
+      <w:r>
+        <w:rPr>
+          <w:rFonts w:ascii="Times New Roman" w:hAnsi="Times New Roman" w:cs="Times New Roman"/>
+          <w:sz w:val="24"/>
+          <w:szCs w:val="24"/>
+        </w:rPr>
+        <w:t xml:space="preserve"> to the </w:t>
+      </w:r>
+      <w:proofErr w:type="spellStart"/>
+      <w:r>
+        <w:rPr>
+          <w:rFonts w:ascii="Times New Roman" w:hAnsi="Times New Roman" w:cs="Times New Roman"/>
+          <w:sz w:val="24"/>
+          <w:szCs w:val="24"/>
+        </w:rPr>
+        <w:t>the</w:t>
+      </w:r>
+      <w:proofErr w:type="spellEnd"/>
       <w:r>
         <w:rPr>
           <w:rFonts w:ascii="Times New Roman" w:hAnsi="Times New Roman" w:cs="Times New Roman"/>
@@ -6317,13 +6822,111 @@
         </w:rPr>
         <w:t xml:space="preserve"> </w:t>
       </w:r>
-      <w:r>
-        <w:rPr>
-          <w:rFonts w:ascii="Times New Roman" w:hAnsi="Times New Roman" w:cs="Times New Roman"/>
-          <w:sz w:val="24"/>
-          <w:szCs w:val="24"/>
-        </w:rPr>
-        <w:t>Then change the AmountDueTextBox and BasePriceTextBox Font Property to the user’s selected font.</w:t>
+      <w:proofErr w:type="spellStart"/>
+      <w:r>
+        <w:rPr>
+          <w:rFonts w:ascii="Times New Roman" w:hAnsi="Times New Roman" w:cs="Times New Roman"/>
+          <w:sz w:val="24"/>
+          <w:szCs w:val="24"/>
+        </w:rPr>
+        <w:t>AmountDueTextBox</w:t>
+      </w:r>
+      <w:proofErr w:type="spellEnd"/>
+      <w:r>
+        <w:rPr>
+          <w:rFonts w:ascii="Times New Roman" w:hAnsi="Times New Roman" w:cs="Times New Roman"/>
+          <w:sz w:val="24"/>
+          <w:szCs w:val="24"/>
+        </w:rPr>
+        <w:t xml:space="preserve"> and </w:t>
+      </w:r>
+      <w:proofErr w:type="spellStart"/>
+      <w:r>
+        <w:rPr>
+          <w:rFonts w:ascii="Times New Roman" w:hAnsi="Times New Roman" w:cs="Times New Roman"/>
+          <w:sz w:val="24"/>
+          <w:szCs w:val="24"/>
+        </w:rPr>
+        <w:t>BasePriceTextBox</w:t>
+      </w:r>
+      <w:proofErr w:type="spellEnd"/>
+      <w:r>
+        <w:rPr>
+          <w:rFonts w:ascii="Times New Roman" w:hAnsi="Times New Roman" w:cs="Times New Roman"/>
+          <w:sz w:val="24"/>
+          <w:szCs w:val="24"/>
+        </w:rPr>
+        <w:t xml:space="preserve"> Font property. Open </w:t>
+      </w:r>
+      <w:proofErr w:type="spellStart"/>
+      <w:r>
+        <w:rPr>
+          <w:rFonts w:ascii="Times New Roman" w:hAnsi="Times New Roman" w:cs="Times New Roman"/>
+          <w:sz w:val="24"/>
+          <w:szCs w:val="24"/>
+        </w:rPr>
+        <w:t>FontDialog</w:t>
+      </w:r>
+      <w:proofErr w:type="spellEnd"/>
+      <w:r>
+        <w:rPr>
+          <w:rFonts w:ascii="Times New Roman" w:hAnsi="Times New Roman" w:cs="Times New Roman"/>
+          <w:sz w:val="24"/>
+          <w:szCs w:val="24"/>
+        </w:rPr>
+        <w:t xml:space="preserve"> in modal form.</w:t>
+      </w:r>
+      <w:r>
+        <w:rPr>
+          <w:rFonts w:ascii="Times New Roman" w:hAnsi="Times New Roman" w:cs="Times New Roman"/>
+          <w:sz w:val="24"/>
+          <w:szCs w:val="24"/>
+        </w:rPr>
+        <w:t xml:space="preserve"> </w:t>
+      </w:r>
+      <w:r>
+        <w:rPr>
+          <w:rFonts w:ascii="Times New Roman" w:hAnsi="Times New Roman" w:cs="Times New Roman"/>
+          <w:sz w:val="24"/>
+          <w:szCs w:val="24"/>
+        </w:rPr>
+        <w:t xml:space="preserve">Then change the </w:t>
+      </w:r>
+      <w:proofErr w:type="spellStart"/>
+      <w:r>
+        <w:rPr>
+          <w:rFonts w:ascii="Times New Roman" w:hAnsi="Times New Roman" w:cs="Times New Roman"/>
+          <w:sz w:val="24"/>
+          <w:szCs w:val="24"/>
+        </w:rPr>
+        <w:t>AmountDueTextBox</w:t>
+      </w:r>
+      <w:proofErr w:type="spellEnd"/>
+      <w:r>
+        <w:rPr>
+          <w:rFonts w:ascii="Times New Roman" w:hAnsi="Times New Roman" w:cs="Times New Roman"/>
+          <w:sz w:val="24"/>
+          <w:szCs w:val="24"/>
+        </w:rPr>
+        <w:t xml:space="preserve"> and </w:t>
+      </w:r>
+      <w:proofErr w:type="spellStart"/>
+      <w:r>
+        <w:rPr>
+          <w:rFonts w:ascii="Times New Roman" w:hAnsi="Times New Roman" w:cs="Times New Roman"/>
+          <w:sz w:val="24"/>
+          <w:szCs w:val="24"/>
+        </w:rPr>
+        <w:t>BasePriceTextBox</w:t>
+      </w:r>
+      <w:proofErr w:type="spellEnd"/>
+      <w:r>
+        <w:rPr>
+          <w:rFonts w:ascii="Times New Roman" w:hAnsi="Times New Roman" w:cs="Times New Roman"/>
+          <w:sz w:val="24"/>
+          <w:szCs w:val="24"/>
+        </w:rPr>
+        <w:t xml:space="preserve"> Font Property to the user’s selected font.</w:t>
       </w:r>
     </w:p>
     <w:p>
@@ -6374,16 +6977,90 @@
           <w:sz w:val="24"/>
           <w:szCs w:val="24"/>
         </w:rPr>
-        <w:t xml:space="preserve">Set the ColorDialog.Font to the </w:t>
-      </w:r>
-      <w:r>
-        <w:rPr>
-          <w:rFonts w:ascii="Times New Roman" w:hAnsi="Times New Roman" w:cs="Times New Roman"/>
-          <w:sz w:val="24"/>
-          <w:szCs w:val="24"/>
-        </w:rPr>
-        <w:t>the AmountDueTextBox and BasePriceTextBox BackColor</w:t>
-      </w:r>
+        <w:t xml:space="preserve">Set the </w:t>
+      </w:r>
+      <w:proofErr w:type="spellStart"/>
+      <w:r>
+        <w:rPr>
+          <w:rFonts w:ascii="Times New Roman" w:hAnsi="Times New Roman" w:cs="Times New Roman"/>
+          <w:sz w:val="24"/>
+          <w:szCs w:val="24"/>
+        </w:rPr>
+        <w:t>ColorDialog.Font</w:t>
+      </w:r>
+      <w:proofErr w:type="spellEnd"/>
+      <w:r>
+        <w:rPr>
+          <w:rFonts w:ascii="Times New Roman" w:hAnsi="Times New Roman" w:cs="Times New Roman"/>
+          <w:sz w:val="24"/>
+          <w:szCs w:val="24"/>
+        </w:rPr>
+        <w:t xml:space="preserve"> to the </w:t>
+      </w:r>
+      <w:proofErr w:type="spellStart"/>
+      <w:r>
+        <w:rPr>
+          <w:rFonts w:ascii="Times New Roman" w:hAnsi="Times New Roman" w:cs="Times New Roman"/>
+          <w:sz w:val="24"/>
+          <w:szCs w:val="24"/>
+        </w:rPr>
+        <w:t>the</w:t>
+      </w:r>
+      <w:proofErr w:type="spellEnd"/>
+      <w:r>
+        <w:rPr>
+          <w:rFonts w:ascii="Times New Roman" w:hAnsi="Times New Roman" w:cs="Times New Roman"/>
+          <w:sz w:val="24"/>
+          <w:szCs w:val="24"/>
+        </w:rPr>
+        <w:t xml:space="preserve"> </w:t>
+      </w:r>
+      <w:proofErr w:type="spellStart"/>
+      <w:r>
+        <w:rPr>
+          <w:rFonts w:ascii="Times New Roman" w:hAnsi="Times New Roman" w:cs="Times New Roman"/>
+          <w:sz w:val="24"/>
+          <w:szCs w:val="24"/>
+        </w:rPr>
+        <w:t>AmountDueTextBox</w:t>
+      </w:r>
+      <w:proofErr w:type="spellEnd"/>
+      <w:r>
+        <w:rPr>
+          <w:rFonts w:ascii="Times New Roman" w:hAnsi="Times New Roman" w:cs="Times New Roman"/>
+          <w:sz w:val="24"/>
+          <w:szCs w:val="24"/>
+        </w:rPr>
+        <w:t xml:space="preserve"> and </w:t>
+      </w:r>
+      <w:proofErr w:type="spellStart"/>
+      <w:r>
+        <w:rPr>
+          <w:rFonts w:ascii="Times New Roman" w:hAnsi="Times New Roman" w:cs="Times New Roman"/>
+          <w:sz w:val="24"/>
+          <w:szCs w:val="24"/>
+        </w:rPr>
+        <w:t>BasePriceTextBox</w:t>
+      </w:r>
+      <w:proofErr w:type="spellEnd"/>
+      <w:r>
+        <w:rPr>
+          <w:rFonts w:ascii="Times New Roman" w:hAnsi="Times New Roman" w:cs="Times New Roman"/>
+          <w:sz w:val="24"/>
+          <w:szCs w:val="24"/>
+        </w:rPr>
+        <w:t xml:space="preserve"> </w:t>
+      </w:r>
+      <w:proofErr w:type="spellStart"/>
+      <w:r>
+        <w:rPr>
+          <w:rFonts w:ascii="Times New Roman" w:hAnsi="Times New Roman" w:cs="Times New Roman"/>
+          <w:sz w:val="24"/>
+          <w:szCs w:val="24"/>
+        </w:rPr>
+        <w:t>BackColor</w:t>
+      </w:r>
+      <w:proofErr w:type="spellEnd"/>
       <w:r>
         <w:rPr>
           <w:rFonts w:ascii="Times New Roman" w:hAnsi="Times New Roman" w:cs="Times New Roman"/>
@@ -6392,6 +7069,7 @@
         </w:rPr>
         <w:t xml:space="preserve"> property. Open </w:t>
       </w:r>
+      <w:proofErr w:type="spellStart"/>
       <w:r>
         <w:rPr>
           <w:rFonts w:ascii="Times New Roman" w:hAnsi="Times New Roman" w:cs="Times New Roman"/>
@@ -6406,15 +7084,78 @@
           <w:sz w:val="24"/>
           <w:szCs w:val="24"/>
         </w:rPr>
-        <w:t>Dialog in modal form.</w:t>
-      </w:r>
-      <w:r>
-        <w:rPr>
-          <w:rFonts w:ascii="Times New Roman" w:hAnsi="Times New Roman" w:cs="Times New Roman"/>
-          <w:sz w:val="24"/>
-          <w:szCs w:val="24"/>
-        </w:rPr>
-        <w:t xml:space="preserve"> Then change the AmountDueTextBox and BasePriceTextBox BackColor Property to the user’s selected color.</w:t>
+        <w:t>Dialog</w:t>
+      </w:r>
+      <w:proofErr w:type="spellEnd"/>
+      <w:r>
+        <w:rPr>
+          <w:rFonts w:ascii="Times New Roman" w:hAnsi="Times New Roman" w:cs="Times New Roman"/>
+          <w:sz w:val="24"/>
+          <w:szCs w:val="24"/>
+        </w:rPr>
+        <w:t xml:space="preserve"> in modal form.</w:t>
+      </w:r>
+      <w:r>
+        <w:rPr>
+          <w:rFonts w:ascii="Times New Roman" w:hAnsi="Times New Roman" w:cs="Times New Roman"/>
+          <w:sz w:val="24"/>
+          <w:szCs w:val="24"/>
+        </w:rPr>
+        <w:t xml:space="preserve"> Then change the </w:t>
+      </w:r>
+      <w:proofErr w:type="spellStart"/>
+      <w:r>
+        <w:rPr>
+          <w:rFonts w:ascii="Times New Roman" w:hAnsi="Times New Roman" w:cs="Times New Roman"/>
+          <w:sz w:val="24"/>
+          <w:szCs w:val="24"/>
+        </w:rPr>
+        <w:t>AmountDueTextBox</w:t>
+      </w:r>
+      <w:proofErr w:type="spellEnd"/>
+      <w:r>
+        <w:rPr>
+          <w:rFonts w:ascii="Times New Roman" w:hAnsi="Times New Roman" w:cs="Times New Roman"/>
+          <w:sz w:val="24"/>
+          <w:szCs w:val="24"/>
+        </w:rPr>
+        <w:t xml:space="preserve"> and </w:t>
+      </w:r>
+      <w:proofErr w:type="spellStart"/>
+      <w:r>
+        <w:rPr>
+          <w:rFonts w:ascii="Times New Roman" w:hAnsi="Times New Roman" w:cs="Times New Roman"/>
+          <w:sz w:val="24"/>
+          <w:szCs w:val="24"/>
+        </w:rPr>
+        <w:t>BasePriceTextBox</w:t>
+      </w:r>
+      <w:proofErr w:type="spellEnd"/>
+      <w:r>
+        <w:rPr>
+          <w:rFonts w:ascii="Times New Roman" w:hAnsi="Times New Roman" w:cs="Times New Roman"/>
+          <w:sz w:val="24"/>
+          <w:szCs w:val="24"/>
+        </w:rPr>
+        <w:t xml:space="preserve"> </w:t>
+      </w:r>
+      <w:proofErr w:type="spellStart"/>
+      <w:r>
+        <w:rPr>
+          <w:rFonts w:ascii="Times New Roman" w:hAnsi="Times New Roman" w:cs="Times New Roman"/>
+          <w:sz w:val="24"/>
+          <w:szCs w:val="24"/>
+        </w:rPr>
+        <w:t>BackColor</w:t>
+      </w:r>
+      <w:proofErr w:type="spellEnd"/>
+      <w:r>
+        <w:rPr>
+          <w:rFonts w:ascii="Times New Roman" w:hAnsi="Times New Roman" w:cs="Times New Roman"/>
+          <w:sz w:val="24"/>
+          <w:szCs w:val="24"/>
+        </w:rPr>
+        <w:t xml:space="preserve"> Property to the user’s selected color.</w:t>
       </w:r>
     </w:p>
     <w:p>
@@ -6485,7 +7226,25 @@
           <w:sz w:val="24"/>
           <w:szCs w:val="24"/>
         </w:rPr>
-        <w:t>Open the AboutMessageBox to display a summary of the program.</w:t>
+        <w:t xml:space="preserve">Open the </w:t>
+      </w:r>
+      <w:proofErr w:type="spellStart"/>
+      <w:r>
+        <w:rPr>
+          <w:rFonts w:ascii="Times New Roman" w:hAnsi="Times New Roman" w:cs="Times New Roman"/>
+          <w:sz w:val="24"/>
+          <w:szCs w:val="24"/>
+        </w:rPr>
+        <w:t>AboutMessageBox</w:t>
+      </w:r>
+      <w:proofErr w:type="spellEnd"/>
+      <w:r>
+        <w:rPr>
+          <w:rFonts w:ascii="Times New Roman" w:hAnsi="Times New Roman" w:cs="Times New Roman"/>
+          <w:sz w:val="24"/>
+          <w:szCs w:val="24"/>
+        </w:rPr>
+        <w:t xml:space="preserve"> to display a summary of the program.</w:t>
       </w:r>
     </w:p>
     <w:p>
@@ -6712,6 +7471,7 @@
           <w:szCs w:val="24"/>
         </w:rPr>
       </w:pPr>
+      <w:proofErr w:type="spellStart"/>
       <w:r>
         <w:rPr>
           <w:rFonts w:ascii="Times New Roman" w:hAnsi="Times New Roman" w:cs="Times New Roman"/>
@@ -6720,6 +7480,7 @@
         </w:rPr>
         <w:t>AdditionalItemsTotalDecimal</w:t>
       </w:r>
+      <w:proofErr w:type="spellEnd"/>
       <w:r>
         <w:rPr>
           <w:rFonts w:ascii="Times New Roman" w:hAnsi="Times New Roman" w:cs="Times New Roman"/>
@@ -6745,8 +7506,18 @@
           <w:sz w:val="24"/>
           <w:szCs w:val="24"/>
         </w:rPr>
-        <w:t>For each checkbox in AdditionalOptionsGroupBox</w:t>
-      </w:r>
+        <w:t xml:space="preserve">For each checkbox in </w:t>
+      </w:r>
+      <w:proofErr w:type="spellStart"/>
+      <w:r>
+        <w:rPr>
+          <w:rFonts w:ascii="Times New Roman" w:hAnsi="Times New Roman" w:cs="Times New Roman"/>
+          <w:sz w:val="24"/>
+          <w:szCs w:val="24"/>
+        </w:rPr>
+        <w:t>AdditionalOptionsGroupBox</w:t>
+      </w:r>
+      <w:proofErr w:type="spellEnd"/>
     </w:p>
     <w:p>
       <w:pPr>
@@ -6777,6 +7548,7 @@
           <w:szCs w:val="24"/>
         </w:rPr>
       </w:pPr>
+      <w:proofErr w:type="spellStart"/>
       <w:r>
         <w:rPr>
           <w:rFonts w:ascii="Times New Roman" w:hAnsi="Times New Roman" w:cs="Times New Roman"/>
@@ -6785,6 +7557,7 @@
         </w:rPr>
         <w:t>AdditionalItemsTotalDecimal</w:t>
       </w:r>
+      <w:proofErr w:type="spellEnd"/>
       <w:r>
         <w:rPr>
           <w:rFonts w:ascii="Times New Roman" w:hAnsi="Times New Roman" w:cs="Times New Roman"/>
@@ -6842,14 +7615,34 @@
           <w:szCs w:val="24"/>
         </w:rPr>
       </w:pPr>
-      <w:r>
-        <w:rPr>
-          <w:rFonts w:ascii="Times New Roman" w:hAnsi="Times New Roman" w:cs="Times New Roman"/>
-          <w:sz w:val="24"/>
-          <w:szCs w:val="24"/>
-        </w:rPr>
-        <w:t>ExternalFinishDecimal= Radio button selected value from ExternalFinishGroupBox</w:t>
-      </w:r>
+      <w:proofErr w:type="spellStart"/>
+      <w:r>
+        <w:rPr>
+          <w:rFonts w:ascii="Times New Roman" w:hAnsi="Times New Roman" w:cs="Times New Roman"/>
+          <w:sz w:val="24"/>
+          <w:szCs w:val="24"/>
+        </w:rPr>
+        <w:t>ExternalFinishDecimal</w:t>
+      </w:r>
+      <w:proofErr w:type="spellEnd"/>
+      <w:r>
+        <w:rPr>
+          <w:rFonts w:ascii="Times New Roman" w:hAnsi="Times New Roman" w:cs="Times New Roman"/>
+          <w:sz w:val="24"/>
+          <w:szCs w:val="24"/>
+        </w:rPr>
+        <w:t xml:space="preserve">= Radio button selected value from </w:t>
+      </w:r>
+      <w:proofErr w:type="spellStart"/>
+      <w:r>
+        <w:rPr>
+          <w:rFonts w:ascii="Times New Roman" w:hAnsi="Times New Roman" w:cs="Times New Roman"/>
+          <w:sz w:val="24"/>
+          <w:szCs w:val="24"/>
+        </w:rPr>
+        <w:t>ExternalFinishGroupBox</w:t>
+      </w:r>
+      <w:proofErr w:type="spellEnd"/>
     </w:p>
     <w:p>
       <w:pPr>
@@ -6867,16 +7660,62 @@
           <w:sz w:val="24"/>
           <w:szCs w:val="24"/>
         </w:rPr>
-        <w:t xml:space="preserve"> AdditionalItemsTextBox.</w:t>
-      </w:r>
-      <w:r>
-        <w:rPr>
-          <w:rFonts w:ascii="Times New Roman" w:hAnsi="Times New Roman" w:cs="Times New Roman"/>
-          <w:sz w:val="24"/>
-          <w:szCs w:val="24"/>
-        </w:rPr>
-        <w:t>Text= AdditionalItemsTotalDecimal + ExternalFinishDecimal</w:t>
-      </w:r>
+        <w:t xml:space="preserve"> </w:t>
+      </w:r>
+      <w:proofErr w:type="spellStart"/>
+      <w:r>
+        <w:rPr>
+          <w:rFonts w:ascii="Times New Roman" w:hAnsi="Times New Roman" w:cs="Times New Roman"/>
+          <w:sz w:val="24"/>
+          <w:szCs w:val="24"/>
+        </w:rPr>
+        <w:t>AdditionalItemsTextBox.</w:t>
+      </w:r>
+      <w:r>
+        <w:rPr>
+          <w:rFonts w:ascii="Times New Roman" w:hAnsi="Times New Roman" w:cs="Times New Roman"/>
+          <w:sz w:val="24"/>
+          <w:szCs w:val="24"/>
+        </w:rPr>
+        <w:t>Text</w:t>
+      </w:r>
+      <w:proofErr w:type="spellEnd"/>
+      <w:r>
+        <w:rPr>
+          <w:rFonts w:ascii="Times New Roman" w:hAnsi="Times New Roman" w:cs="Times New Roman"/>
+          <w:sz w:val="24"/>
+          <w:szCs w:val="24"/>
+        </w:rPr>
+        <w:t xml:space="preserve">= </w:t>
+      </w:r>
+      <w:proofErr w:type="spellStart"/>
+      <w:r>
+        <w:rPr>
+          <w:rFonts w:ascii="Times New Roman" w:hAnsi="Times New Roman" w:cs="Times New Roman"/>
+          <w:sz w:val="24"/>
+          <w:szCs w:val="24"/>
+        </w:rPr>
+        <w:t>AdditionalItemsTotalDecimal</w:t>
+      </w:r>
+      <w:proofErr w:type="spellEnd"/>
+      <w:r>
+        <w:rPr>
+          <w:rFonts w:ascii="Times New Roman" w:hAnsi="Times New Roman" w:cs="Times New Roman"/>
+          <w:sz w:val="24"/>
+          <w:szCs w:val="24"/>
+        </w:rPr>
+        <w:t xml:space="preserve"> + </w:t>
+      </w:r>
+      <w:proofErr w:type="spellStart"/>
+      <w:r>
+        <w:rPr>
+          <w:rFonts w:ascii="Times New Roman" w:hAnsi="Times New Roman" w:cs="Times New Roman"/>
+          <w:sz w:val="24"/>
+          <w:szCs w:val="24"/>
+        </w:rPr>
+        <w:t>ExternalFinishDecimal</w:t>
+      </w:r>
+      <w:proofErr w:type="spellEnd"/>
       <w:r>
         <w:rPr>
           <w:rFonts w:ascii="Times New Roman" w:hAnsi="Times New Roman" w:cs="Times New Roman"/>
@@ -6908,11 +7747,19 @@
         </w:rPr>
       </w:pPr>
       <w:bookmarkStart w:id="4" w:name="_Toc367639025"/>
+      <w:proofErr w:type="spellStart"/>
       <w:r>
         <w:rPr>
           <w:color w:val="auto"/>
         </w:rPr>
-        <w:t>MultiMedia:</w:t>
+        <w:t>MultiMedia</w:t>
+      </w:r>
+      <w:proofErr w:type="spellEnd"/>
+      <w:r>
+        <w:rPr>
+          <w:color w:val="auto"/>
+        </w:rPr>
+        <w:t>:</w:t>
       </w:r>
       <w:bookmarkEnd w:id="4"/>
     </w:p>
@@ -8180,7 +9027,7 @@
 </file>
 
 <file path=customXml/itemProps1.xml><?xml version="1.0" encoding="utf-8"?>
-<ds:datastoreItem xmlns:ds="http://schemas.openxmlformats.org/officeDocument/2006/customXml" ds:itemID="{B6FE5288-15AD-4D67-A7B9-6F725E89A4E8}">
+<ds:datastoreItem xmlns:ds="http://schemas.openxmlformats.org/officeDocument/2006/customXml" ds:itemID="{09BA41FA-1959-4FAA-8587-CCA4FCC66840}">
   <ds:schemaRefs>
     <ds:schemaRef ds:uri="http://schemas.openxmlformats.org/officeDocument/2006/bibliography"/>
   </ds:schemaRefs>

</xml_diff>